<commit_message>
Added Random Forest Results paragraph
</commit_message>
<xml_diff>
--- a/AI_Final_CW_KSM.docx
+++ b/AI_Final_CW_KSM.docx
@@ -429,7 +429,7 @@
                     <v:stroke joinstyle="miter"/>
                     <v:path gradientshapeok="t" o:connecttype="rect"/>
                   </v:shapetype>
-                  <v:shape id="Text Box 152" o:spid="_x0000_s1026" type="#_x0000_t202" style="position:absolute;margin-left:17.55pt;margin-top:485.55pt;width:571.3pt;height:44.5pt;z-index:251660288;visibility:visible;mso-wrap-style:square;mso-width-percent:0;mso-height-percent:0;mso-wrap-distance-left:9pt;mso-wrap-distance-top:0;mso-wrap-distance-right:9pt;mso-wrap-distance-bottom:0;mso-position-horizontal:absolute;mso-position-horizontal-relative:page;mso-position-vertical:absolute;mso-position-vertical-relative:page;mso-width-percent:0;mso-height-percent:0;mso-width-relative:page;mso-height-relative:page;v-text-anchor:bottom" o:gfxdata="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" filled="f" stroked="f" strokeweight=".5pt">
+                  <v:shape id="Text Box 152" o:spid="_x0000_s1026" type="#_x0000_t202" style="position:absolute;margin-left:17.55pt;margin-top:485.55pt;width:571.3pt;height:44.5pt;z-index:251660288;visibility:visible;mso-wrap-style:square;mso-width-percent:0;mso-height-percent:0;mso-wrap-distance-left:9pt;mso-wrap-distance-top:0;mso-wrap-distance-right:9pt;mso-wrap-distance-bottom:0;mso-position-horizontal:absolute;mso-position-horizontal-relative:page;mso-position-vertical:absolute;mso-position-vertical-relative:page;mso-width-percent:0;mso-height-percent:0;mso-width-relative:page;mso-height-relative:page;v-text-anchor:bottom" o:gfxdata="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" filled="f" stroked="f" strokeweight=".5pt">
                     <v:textbox inset="126pt,0,54pt,0">
                       <w:txbxContent>
                         <w:sdt>
@@ -639,7 +639,7 @@
               </mc:Choice>
               <mc:Fallback>
                 <w:pict>
-                  <v:shape w14:anchorId="43B91A09" id="Text Box 154" o:spid="_x0000_s1027" type="#_x0000_t202" style="position:absolute;margin-left:-31.4pt;margin-top:165.05pt;width:609.1pt;height:212.9pt;z-index:251659264;visibility:visible;mso-wrap-style:square;mso-width-percent:0;mso-height-percent:0;mso-wrap-distance-left:9pt;mso-wrap-distance-top:0;mso-wrap-distance-right:9pt;mso-wrap-distance-bottom:0;mso-position-horizontal:absolute;mso-position-horizontal-relative:page;mso-position-vertical:absolute;mso-position-vertical-relative:page;mso-width-percent:0;mso-height-percent:0;mso-width-relative:page;mso-height-relative:page;v-text-anchor:bottom" o:gfxdata="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" filled="f" stroked="f" strokeweight=".5pt">
+                  <v:shape w14:anchorId="43B91A09" id="Text Box 154" o:spid="_x0000_s1027" type="#_x0000_t202" style="position:absolute;margin-left:-31.4pt;margin-top:165.05pt;width:609.1pt;height:212.9pt;z-index:251659264;visibility:visible;mso-wrap-style:square;mso-width-percent:0;mso-height-percent:0;mso-wrap-distance-left:9pt;mso-wrap-distance-top:0;mso-wrap-distance-right:9pt;mso-wrap-distance-bottom:0;mso-position-horizontal:absolute;mso-position-horizontal-relative:page;mso-position-vertical:absolute;mso-position-vertical-relative:page;mso-width-percent:0;mso-height-percent:0;mso-width-relative:page;mso-height-relative:page;v-text-anchor:bottom" o:gfxdata="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" filled="f" stroked="f" strokeweight=".5pt">
                     <v:textbox inset="126pt,0,54pt,0">
                       <w:txbxContent>
                         <w:p>
@@ -833,7 +833,7 @@
               </mc:Choice>
               <mc:Fallback>
                 <w:pict>
-                  <v:shape w14:anchorId="45A7FE35" id="Text Box 153" o:spid="_x0000_s1028" type="#_x0000_t202" style="position:absolute;margin-left:17.55pt;margin-top:445.35pt;width:8in;height:79.5pt;z-index:251661312;visibility:visible;mso-wrap-style:square;mso-width-percent:941;mso-height-percent:100;mso-wrap-distance-left:9pt;mso-wrap-distance-top:0;mso-wrap-distance-right:9pt;mso-wrap-distance-bottom:0;mso-position-horizontal:absolute;mso-position-horizontal-relative:page;mso-position-vertical:absolute;mso-position-vertical-relative:page;mso-width-percent:941;mso-height-percent:100;mso-width-relative:page;mso-height-relative:page;v-text-anchor:top" o:gfxdata="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" filled="f" stroked="f" strokeweight=".5pt">
+                  <v:shape w14:anchorId="45A7FE35" id="Text Box 153" o:spid="_x0000_s1028" type="#_x0000_t202" style="position:absolute;margin-left:17.55pt;margin-top:445.35pt;width:8in;height:79.5pt;z-index:251661312;visibility:visible;mso-wrap-style:square;mso-width-percent:941;mso-height-percent:100;mso-wrap-distance-left:9pt;mso-wrap-distance-top:0;mso-wrap-distance-right:9pt;mso-wrap-distance-bottom:0;mso-position-horizontal:absolute;mso-position-horizontal-relative:page;mso-position-vertical:absolute;mso-position-vertical-relative:page;mso-width-percent:941;mso-height-percent:100;mso-width-relative:page;mso-height-relative:page;v-text-anchor:top" o:gfxdata="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" filled="f" stroked="f" strokeweight=".5pt">
                     <v:textbox style="mso-fit-shape-to-text:t" inset="126pt,0,54pt,0">
                       <w:txbxContent>
                         <w:p>
@@ -1163,153 +1163,87 @@
               <w:noProof/>
             </w:rPr>
           </w:pPr>
-          <w:r>
-            <w:rPr>
-              <w:rStyle w:val="Hyperlink"/>
-              <w:rFonts w:ascii="Arial" w:hAnsi="Arial" w:cs="Arial"/>
-              <w:b w:val="0"/>
-              <w:bCs w:val="0"/>
-              <w:noProof/>
-            </w:rPr>
-            <w:fldChar w:fldCharType="begin"/>
-          </w:r>
-          <w:r>
-            <w:rPr>
-              <w:rStyle w:val="Hyperlink"/>
-              <w:rFonts w:ascii="Arial" w:hAnsi="Arial" w:cs="Arial"/>
-              <w:b w:val="0"/>
-              <w:bCs w:val="0"/>
-              <w:noProof/>
-            </w:rPr>
-            <w:instrText xml:space="preserve"> </w:instrText>
-          </w:r>
-          <w:r>
-            <w:rPr>
-              <w:rFonts w:ascii="Arial" w:hAnsi="Arial" w:cs="Arial"/>
-              <w:b w:val="0"/>
-              <w:bCs w:val="0"/>
-              <w:noProof/>
-            </w:rPr>
-            <w:instrText>HYPERLINK \l "_Toc59572626"</w:instrText>
-          </w:r>
-          <w:r>
-            <w:rPr>
-              <w:rStyle w:val="Hyperlink"/>
-              <w:rFonts w:ascii="Arial" w:hAnsi="Arial" w:cs="Arial"/>
-              <w:b w:val="0"/>
-              <w:bCs w:val="0"/>
-              <w:noProof/>
-            </w:rPr>
-            <w:instrText xml:space="preserve"> </w:instrText>
-          </w:r>
-          <w:r>
-            <w:rPr>
-              <w:rStyle w:val="Hyperlink"/>
-              <w:rFonts w:ascii="Arial" w:hAnsi="Arial" w:cs="Arial"/>
-              <w:b w:val="0"/>
-              <w:bCs w:val="0"/>
-              <w:noProof/>
-            </w:rPr>
-          </w:r>
-          <w:r>
-            <w:rPr>
-              <w:rStyle w:val="Hyperlink"/>
-              <w:rFonts w:ascii="Arial" w:hAnsi="Arial" w:cs="Arial"/>
-              <w:b w:val="0"/>
-              <w:bCs w:val="0"/>
-              <w:noProof/>
-            </w:rPr>
-            <w:fldChar w:fldCharType="separate"/>
-          </w:r>
-          <w:r>
-            <w:rPr>
-              <w:rStyle w:val="Hyperlink"/>
-              <w:rFonts w:ascii="Arial" w:hAnsi="Arial" w:cs="Arial"/>
-              <w:b w:val="0"/>
-              <w:bCs w:val="0"/>
-              <w:noProof/>
-            </w:rPr>
-            <w:t>1.2 DATASET</w:t>
-          </w:r>
-          <w:r>
-            <w:rPr>
-              <w:rFonts w:ascii="Arial" w:hAnsi="Arial" w:cs="Arial"/>
-              <w:b w:val="0"/>
-              <w:bCs w:val="0"/>
-              <w:noProof/>
-              <w:webHidden/>
-            </w:rPr>
-            <w:tab/>
-          </w:r>
-          <w:r>
-            <w:rPr>
-              <w:rFonts w:ascii="Arial" w:hAnsi="Arial" w:cs="Arial"/>
-              <w:b w:val="0"/>
-              <w:bCs w:val="0"/>
-              <w:noProof/>
-              <w:webHidden/>
-            </w:rPr>
-            <w:fldChar w:fldCharType="begin"/>
-          </w:r>
-          <w:r>
-            <w:rPr>
-              <w:rFonts w:ascii="Arial" w:hAnsi="Arial" w:cs="Arial"/>
-              <w:b w:val="0"/>
-              <w:bCs w:val="0"/>
-              <w:noProof/>
-              <w:webHidden/>
-            </w:rPr>
-            <w:instrText xml:space="preserve"> PAGEREF _Toc59572626 \h </w:instrText>
-          </w:r>
-          <w:r>
-            <w:rPr>
-              <w:rFonts w:ascii="Arial" w:hAnsi="Arial" w:cs="Arial"/>
-              <w:b w:val="0"/>
-              <w:bCs w:val="0"/>
-              <w:noProof/>
-              <w:webHidden/>
-            </w:rPr>
-          </w:r>
-          <w:r>
-            <w:rPr>
-              <w:rFonts w:ascii="Arial" w:hAnsi="Arial" w:cs="Arial"/>
-              <w:b w:val="0"/>
-              <w:bCs w:val="0"/>
-              <w:noProof/>
-              <w:webHidden/>
-            </w:rPr>
-            <w:fldChar w:fldCharType="separate"/>
-          </w:r>
-          <w:r>
-            <w:rPr>
-              <w:rFonts w:ascii="Arial" w:hAnsi="Arial" w:cs="Arial"/>
-              <w:b w:val="0"/>
-              <w:bCs w:val="0"/>
-              <w:noProof/>
-              <w:webHidden/>
-            </w:rPr>
-            <w:t>1</w:t>
-          </w:r>
-          <w:r>
-            <w:rPr>
-              <w:rFonts w:ascii="Arial" w:hAnsi="Arial" w:cs="Arial"/>
-              <w:b w:val="0"/>
-              <w:bCs w:val="0"/>
-              <w:noProof/>
-              <w:webHidden/>
-            </w:rPr>
-            <w:fldChar w:fldCharType="end"/>
-          </w:r>
-          <w:r>
-            <w:rPr>
-              <w:rStyle w:val="Hyperlink"/>
-              <w:rFonts w:ascii="Arial" w:hAnsi="Arial" w:cs="Arial"/>
-              <w:b w:val="0"/>
-              <w:bCs w:val="0"/>
-              <w:noProof/>
-            </w:rPr>
-            <w:fldChar w:fldCharType="end"/>
-          </w:r>
+          <w:hyperlink w:anchor="_Toc59572626" w:history="1">
+            <w:r>
+              <w:rPr>
+                <w:rStyle w:val="Hyperlink"/>
+                <w:rFonts w:ascii="Arial" w:hAnsi="Arial" w:cs="Arial"/>
+                <w:b w:val="0"/>
+                <w:bCs w:val="0"/>
+                <w:noProof/>
+              </w:rPr>
+              <w:t>1.2 DATASET</w:t>
+            </w:r>
+            <w:r>
+              <w:rPr>
+                <w:rFonts w:ascii="Arial" w:hAnsi="Arial" w:cs="Arial"/>
+                <w:b w:val="0"/>
+                <w:bCs w:val="0"/>
+                <w:noProof/>
+                <w:webHidden/>
+              </w:rPr>
+              <w:tab/>
+            </w:r>
+            <w:r>
+              <w:rPr>
+                <w:rFonts w:ascii="Arial" w:hAnsi="Arial" w:cs="Arial"/>
+                <w:b w:val="0"/>
+                <w:bCs w:val="0"/>
+                <w:noProof/>
+                <w:webHidden/>
+              </w:rPr>
+              <w:fldChar w:fldCharType="begin"/>
+            </w:r>
+            <w:r>
+              <w:rPr>
+                <w:rFonts w:ascii="Arial" w:hAnsi="Arial" w:cs="Arial"/>
+                <w:b w:val="0"/>
+                <w:bCs w:val="0"/>
+                <w:noProof/>
+                <w:webHidden/>
+              </w:rPr>
+              <w:instrText xml:space="preserve"> PAGEREF _Toc59572626 \h </w:instrText>
+            </w:r>
+            <w:r>
+              <w:rPr>
+                <w:rFonts w:ascii="Arial" w:hAnsi="Arial" w:cs="Arial"/>
+                <w:b w:val="0"/>
+                <w:bCs w:val="0"/>
+                <w:noProof/>
+                <w:webHidden/>
+              </w:rPr>
+            </w:r>
+            <w:r>
+              <w:rPr>
+                <w:rFonts w:ascii="Arial" w:hAnsi="Arial" w:cs="Arial"/>
+                <w:b w:val="0"/>
+                <w:bCs w:val="0"/>
+                <w:noProof/>
+                <w:webHidden/>
+              </w:rPr>
+              <w:fldChar w:fldCharType="separate"/>
+            </w:r>
+            <w:r>
+              <w:rPr>
+                <w:rFonts w:ascii="Arial" w:hAnsi="Arial" w:cs="Arial"/>
+                <w:b w:val="0"/>
+                <w:bCs w:val="0"/>
+                <w:noProof/>
+                <w:webHidden/>
+              </w:rPr>
+              <w:t>1</w:t>
+            </w:r>
+            <w:r>
+              <w:rPr>
+                <w:rFonts w:ascii="Arial" w:hAnsi="Arial" w:cs="Arial"/>
+                <w:b w:val="0"/>
+                <w:bCs w:val="0"/>
+                <w:noProof/>
+                <w:webHidden/>
+              </w:rPr>
+              <w:fldChar w:fldCharType="end"/>
+            </w:r>
+          </w:hyperlink>
         </w:p>
         <w:p>
           <w:pPr>
@@ -3784,7 +3718,7 @@
           </mc:Choice>
           <mc:Fallback>
             <w:pict>
-              <v:shape w14:anchorId="233ADB2C" id="Text Box 5" o:spid="_x0000_s1029" type="#_x0000_t202" style="position:absolute;margin-left:184.35pt;margin-top:8.5pt;width:258.75pt;height:113.5pt;z-index:251666432;visibility:visible;mso-wrap-style:square;mso-width-percent:0;mso-height-percent:0;mso-wrap-distance-left:9pt;mso-wrap-distance-top:0;mso-wrap-distance-right:9pt;mso-wrap-distance-bottom:0;mso-position-horizontal:absolute;mso-position-horizontal-relative:text;mso-position-vertical:absolute;mso-position-vertical-relative:text;mso-width-percent:0;mso-height-percent:0;mso-width-relative:margin;mso-height-relative:margin;v-text-anchor:top" o:gfxdata="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" fillcolor="white [3201]" strokeweight=".5pt">
+              <v:shape w14:anchorId="233ADB2C" id="Text Box 5" o:spid="_x0000_s1029" type="#_x0000_t202" style="position:absolute;margin-left:184.35pt;margin-top:8.5pt;width:258.75pt;height:113.5pt;z-index:251666432;visibility:visible;mso-wrap-style:square;mso-width-percent:0;mso-height-percent:0;mso-wrap-distance-left:9pt;mso-wrap-distance-top:0;mso-wrap-distance-right:9pt;mso-wrap-distance-bottom:0;mso-position-horizontal:absolute;mso-position-horizontal-relative:text;mso-position-vertical:absolute;mso-position-vertical-relative:text;mso-width-percent:0;mso-height-percent:0;mso-width-relative:margin;mso-height-relative:margin;v-text-anchor:top" o:gfxdata="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" fillcolor="white [3201]" strokeweight=".5pt">
                 <v:textbox>
                   <w:txbxContent>
                     <w:p>
@@ -4067,7 +4001,7 @@
           </mc:Choice>
           <mc:Fallback>
             <w:pict>
-              <v:shape w14:anchorId="66A3A7F2" id="Text Box 2" o:spid="_x0000_s1030" type="#_x0000_t202" style="position:absolute;margin-left:0;margin-top:4.3pt;width:447.5pt;height:121.2pt;z-index:251664384;visibility:visible;mso-wrap-style:square;mso-height-percent:0;mso-wrap-distance-left:9pt;mso-wrap-distance-top:0;mso-wrap-distance-right:9pt;mso-wrap-distance-bottom:0;mso-position-horizontal:absolute;mso-position-horizontal-relative:text;mso-position-vertical:absolute;mso-position-vertical-relative:text;mso-height-percent:0;mso-height-relative:margin;v-text-anchor:top" o:gfxdata="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" fillcolor="white [3201]" strokeweight=".5pt">
+              <v:shape w14:anchorId="66A3A7F2" id="Text Box 2" o:spid="_x0000_s1030" type="#_x0000_t202" style="position:absolute;margin-left:0;margin-top:4.3pt;width:447.5pt;height:121.2pt;z-index:251664384;visibility:visible;mso-wrap-style:square;mso-height-percent:0;mso-wrap-distance-left:9pt;mso-wrap-distance-top:0;mso-wrap-distance-right:9pt;mso-wrap-distance-bottom:0;mso-position-horizontal:absolute;mso-position-horizontal-relative:text;mso-position-vertical:absolute;mso-position-vertical-relative:text;mso-height-percent:0;mso-height-relative:margin;v-text-anchor:top" o:gfxdata="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" fillcolor="white [3201]" strokeweight=".5pt">
                 <v:textbox>
                   <w:txbxContent>
                     <w:p>
@@ -4102,7 +4036,7 @@
                                     </pic:cNvPicPr>
                                   </pic:nvPicPr>
                                   <pic:blipFill>
-                                    <a:blip r:embed="rId12">
+                                    <a:blip r:embed="rId13">
                                       <a:extLst>
                                         <a:ext uri="{28A0092B-C50C-407E-A947-70E740481C1C}">
                                           <a14:useLocalDpi xmlns:a14="http://schemas.microsoft.com/office/drawing/2010/main" val="0"/>
@@ -4270,7 +4204,7 @@
           </mc:Choice>
           <mc:Fallback>
             <w:pict>
-              <v:shape w14:anchorId="24656388" id="Text Box 4" o:spid="_x0000_s1031" type="#_x0000_t202" style="position:absolute;margin-left:12.9pt;margin-top:13.15pt;width:156pt;height:21.25pt;z-index:251665408;visibility:visible;mso-wrap-style:square;mso-width-percent:0;mso-height-percent:0;mso-wrap-distance-left:9pt;mso-wrap-distance-top:0;mso-wrap-distance-right:9pt;mso-wrap-distance-bottom:0;mso-position-horizontal:absolute;mso-position-horizontal-relative:text;mso-position-vertical:absolute;mso-position-vertical-relative:text;mso-width-percent:0;mso-height-percent:0;mso-width-relative:margin;mso-height-relative:margin;v-text-anchor:top" o:gfxdata="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" fillcolor="white [3201]" strokeweight=".5pt">
+              <v:shape w14:anchorId="24656388" id="Text Box 4" o:spid="_x0000_s1031" type="#_x0000_t202" style="position:absolute;margin-left:12.9pt;margin-top:13.15pt;width:156pt;height:21.25pt;z-index:251665408;visibility:visible;mso-wrap-style:square;mso-width-percent:0;mso-height-percent:0;mso-wrap-distance-left:9pt;mso-wrap-distance-top:0;mso-wrap-distance-right:9pt;mso-wrap-distance-bottom:0;mso-position-horizontal:absolute;mso-position-horizontal-relative:text;mso-position-vertical:absolute;mso-position-vertical-relative:text;mso-width-percent:0;mso-height-percent:0;mso-width-relative:margin;mso-height-relative:margin;v-text-anchor:top" o:gfxdata="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" fillcolor="white [3201]" strokeweight=".5pt">
                 <v:textbox>
                   <w:txbxContent>
                     <w:p>
@@ -4566,7 +4500,7 @@
         </w:rPr>
         <w:t xml:space="preserve">, here is the </w:t>
       </w:r>
-      <w:hyperlink r:id="rId13" w:history="1">
+      <w:hyperlink r:id="rId14" w:history="1">
         <w:r>
           <w:rPr>
             <w:rStyle w:val="Hyperlink"/>
@@ -4967,7 +4901,7 @@
         </w:rPr>
         <w:t>‘</w:t>
       </w:r>
-      <w:hyperlink r:id="rId14" w:history="1">
+      <w:hyperlink r:id="rId15" w:history="1">
         <w:r>
           <w:rPr>
             <w:rStyle w:val="Hyperlink"/>
@@ -5089,7 +5023,7 @@
                     </pic:cNvPicPr>
                   </pic:nvPicPr>
                   <pic:blipFill>
-                    <a:blip r:embed="rId15">
+                    <a:blip r:embed="rId16">
                       <a:extLst>
                         <a:ext uri="{28A0092B-C50C-407E-A947-70E740481C1C}">
                           <a14:useLocalDpi xmlns:a14="http://schemas.microsoft.com/office/drawing/2010/main" val="0"/>
@@ -5623,7 +5557,7 @@
           </mc:Choice>
           <mc:Fallback>
             <w:pict>
-              <v:shape w14:anchorId="6060D66B" id="Text Box 8" o:spid="_x0000_s1032" type="#_x0000_t202" style="position:absolute;margin-left:-7pt;margin-top:37.95pt;width:196.35pt;height:374.05pt;z-index:251667456;visibility:visible;mso-wrap-style:square;mso-height-percent:0;mso-wrap-distance-left:9pt;mso-wrap-distance-top:0;mso-wrap-distance-right:9pt;mso-wrap-distance-bottom:0;mso-position-horizontal:absolute;mso-position-horizontal-relative:text;mso-position-vertical:absolute;mso-position-vertical-relative:text;mso-height-percent:0;mso-height-relative:margin;v-text-anchor:top" o:gfxdata="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" filled="f" stroked="f" strokeweight=".5pt">
+              <v:shape w14:anchorId="6060D66B" id="Text Box 8" o:spid="_x0000_s1032" type="#_x0000_t202" style="position:absolute;margin-left:-7pt;margin-top:37.95pt;width:196.35pt;height:374.05pt;z-index:251667456;visibility:visible;mso-wrap-style:square;mso-height-percent:0;mso-wrap-distance-left:9pt;mso-wrap-distance-top:0;mso-wrap-distance-right:9pt;mso-wrap-distance-bottom:0;mso-position-horizontal:absolute;mso-position-horizontal-relative:text;mso-position-vertical:absolute;mso-position-vertical-relative:text;mso-height-percent:0;mso-height-relative:margin;v-text-anchor:top" o:gfxdata="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" filled="f" stroked="f" strokeweight=".5pt">
                 <v:textbox>
                   <w:txbxContent>
                     <w:p>
@@ -6377,7 +6311,7 @@
           </mc:Choice>
           <mc:Fallback>
             <w:pict>
-              <v:shape w14:anchorId="4412A241" id="Text Box 9" o:spid="_x0000_s1033" type="#_x0000_t202" style="position:absolute;margin-left:219.2pt;margin-top:15.95pt;width:216.9pt;height:52.95pt;z-index:251668480;visibility:visible;mso-wrap-style:square;mso-height-percent:0;mso-wrap-distance-left:9pt;mso-wrap-distance-top:0;mso-wrap-distance-right:9pt;mso-wrap-distance-bottom:0;mso-position-horizontal:absolute;mso-position-horizontal-relative:text;mso-position-vertical:absolute;mso-position-vertical-relative:text;mso-height-percent:0;mso-height-relative:margin;v-text-anchor:top" o:gfxdata="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" fillcolor="white [3201]" strokeweight=".5pt">
+              <v:shape w14:anchorId="4412A241" id="Text Box 9" o:spid="_x0000_s1033" type="#_x0000_t202" style="position:absolute;margin-left:219.2pt;margin-top:15.95pt;width:216.9pt;height:52.95pt;z-index:251668480;visibility:visible;mso-wrap-style:square;mso-height-percent:0;mso-wrap-distance-left:9pt;mso-wrap-distance-top:0;mso-wrap-distance-right:9pt;mso-wrap-distance-bottom:0;mso-position-horizontal:absolute;mso-position-horizontal-relative:text;mso-position-vertical:absolute;mso-position-vertical-relative:text;mso-height-percent:0;mso-height-relative:margin;v-text-anchor:top" o:gfxdata="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" fillcolor="white [3201]" strokeweight=".5pt">
                 <v:textbox>
                   <w:txbxContent>
                     <w:p>
@@ -7002,7 +6936,15 @@
           <w:sz w:val="22"/>
           <w:szCs w:val="22"/>
         </w:rPr>
-        <w:t xml:space="preserve">l had been split up from the original dataset and placed into their individual CSV files </w:t>
+        <w:t xml:space="preserve">l had been split up from the original dataset and placed into their individual CSV files i.e. for Random Forest </w:t>
+      </w:r>
+      <w:r>
+        <w:rPr>
+          <w:rFonts w:ascii="ArialMT" w:hAnsi="ArialMT"/>
+          <w:sz w:val="22"/>
+          <w:szCs w:val="22"/>
+        </w:rPr>
+        <w:t xml:space="preserve">Model </w:t>
       </w:r>
       <w:proofErr w:type="gramStart"/>
       <w:r>
@@ -7011,7 +6953,7 @@
           <w:sz w:val="22"/>
           <w:szCs w:val="22"/>
         </w:rPr>
-        <w:t>i.e.</w:t>
+        <w:t>will would</w:t>
       </w:r>
       <w:proofErr w:type="gramEnd"/>
       <w:r>
@@ -7020,15 +6962,7 @@
           <w:sz w:val="22"/>
           <w:szCs w:val="22"/>
         </w:rPr>
-        <w:t xml:space="preserve"> for Random Forest </w:t>
-      </w:r>
-      <w:r>
-        <w:rPr>
-          <w:rFonts w:ascii="ArialMT" w:hAnsi="ArialMT"/>
-          <w:sz w:val="22"/>
-          <w:szCs w:val="22"/>
-        </w:rPr>
-        <w:t>Model will would encode Critic Score and Global Sales from ‘</w:t>
+        <w:t xml:space="preserve"> encode Critic Score and Global Sales from ‘</w:t>
       </w:r>
       <w:r>
         <w:rPr>
@@ -7080,85 +7014,7 @@
           <w:sz w:val="22"/>
           <w:szCs w:val="22"/>
         </w:rPr>
-        <w:t>‘</w:t>
-      </w:r>
-      <w:proofErr w:type="spellStart"/>
-      <w:r>
-        <w:rPr>
-          <w:rFonts w:ascii="ArialMT" w:hAnsi="ArialMT"/>
-          <w:b/>
-          <w:bCs/>
-          <w:i/>
-          <w:iCs/>
-          <w:sz w:val="22"/>
-          <w:szCs w:val="22"/>
-        </w:rPr>
-        <w:t>sklearn</w:t>
-      </w:r>
-      <w:proofErr w:type="spellEnd"/>
-      <w:r>
-        <w:rPr>
-          <w:rFonts w:ascii="ArialMT" w:hAnsi="ArialMT"/>
-          <w:b/>
-          <w:bCs/>
-          <w:i/>
-          <w:iCs/>
-          <w:sz w:val="22"/>
-          <w:szCs w:val="22"/>
-        </w:rPr>
-        <w:t xml:space="preserve">. </w:t>
-      </w:r>
-      <w:proofErr w:type="spellStart"/>
-      <w:r>
-        <w:rPr>
-          <w:rFonts w:ascii="ArialMT" w:hAnsi="ArialMT"/>
-          <w:b/>
-          <w:bCs/>
-          <w:i/>
-          <w:iCs/>
-          <w:sz w:val="22"/>
-          <w:szCs w:val="22"/>
-        </w:rPr>
-        <w:t>model_selection</w:t>
-      </w:r>
-      <w:proofErr w:type="spellEnd"/>
-      <w:r>
-        <w:rPr>
-          <w:rFonts w:ascii="ArialMT" w:hAnsi="ArialMT"/>
-          <w:b/>
-          <w:bCs/>
-          <w:i/>
-          <w:iCs/>
-          <w:sz w:val="22"/>
-          <w:szCs w:val="22"/>
-        </w:rPr>
-        <w:t xml:space="preserve"> import </w:t>
-      </w:r>
-      <w:proofErr w:type="spellStart"/>
-      <w:r>
-        <w:rPr>
-          <w:rFonts w:ascii="ArialMT" w:hAnsi="ArialMT"/>
-          <w:b/>
-          <w:bCs/>
-          <w:i/>
-          <w:iCs/>
-          <w:sz w:val="22"/>
-          <w:szCs w:val="22"/>
-        </w:rPr>
-        <w:t>train_test_split</w:t>
-      </w:r>
-      <w:proofErr w:type="spellEnd"/>
-      <w:r>
-        <w:rPr>
-          <w:rFonts w:ascii="ArialMT" w:hAnsi="ArialMT"/>
-          <w:b/>
-          <w:bCs/>
-          <w:i/>
-          <w:iCs/>
-          <w:sz w:val="22"/>
-          <w:szCs w:val="22"/>
-        </w:rPr>
-        <w:t>’</w:t>
+        <w:t>‘sklearn. model_selection import train_test_split’</w:t>
       </w:r>
       <w:r>
         <w:rPr>
@@ -7280,27 +7136,7 @@
           <w:sz w:val="22"/>
           <w:szCs w:val="22"/>
         </w:rPr>
-        <w:t xml:space="preserve">Each model will be evaluated using the RMSE value. For a model to be accurate and strong at predicting future data, we say that the RMSE value should be roughly 10% or less than the MSE value. For us to calculate these values we import the </w:t>
-      </w:r>
-      <w:proofErr w:type="spellStart"/>
-      <w:r>
-        <w:rPr>
-          <w:rFonts w:ascii="Arial" w:hAnsi="Arial" w:cs="Arial"/>
-          <w:color w:val="000000"/>
-          <w:sz w:val="22"/>
-          <w:szCs w:val="22"/>
-        </w:rPr>
-        <w:t>sklearn</w:t>
-      </w:r>
-      <w:proofErr w:type="spellEnd"/>
-      <w:r>
-        <w:rPr>
-          <w:rFonts w:ascii="Arial" w:hAnsi="Arial" w:cs="Arial"/>
-          <w:color w:val="000000"/>
-          <w:sz w:val="22"/>
-          <w:szCs w:val="22"/>
-        </w:rPr>
-        <w:t xml:space="preserve"> metrics library to use algorithms that calculate the MSE and RMSE. 1 of the reasons why we use RMSE over MSE value is due to it being an absolute measure of fit. This then gives us an idea of errors in actual sales. This is backed up by a report about Assessing the fit of regression model which states that “</w:t>
+        <w:t>Each model will be evaluated using the RMSE value. For a model to be accurate and strong at predicting future data, we say that the RMSE value should be roughly 10% or less than the MSE value. For us to calculate these values we import the sklearn metrics library to use algorithms that calculate the MSE and RMSE. 1 of the reasons why we use RMSE over MSE value is due to it being an absolute measure of fit. This then gives us an idea of errors in actual sales. This is backed up by a report about Assessing the fit of regression model which states that “</w:t>
       </w:r>
       <w:r>
         <w:rPr>
@@ -7403,47 +7239,7 @@
           <w:sz w:val="22"/>
           <w:szCs w:val="22"/>
         </w:rPr>
-        <w:t xml:space="preserve">After splitting the data into 80% training and 20% testing, we used Linear Regression function and fit the </w:t>
-      </w:r>
-      <w:proofErr w:type="spellStart"/>
-      <w:r>
-        <w:rPr>
-          <w:rFonts w:ascii="Arial" w:hAnsi="Arial" w:cs="Arial"/>
-          <w:color w:val="000000"/>
-          <w:sz w:val="22"/>
-          <w:szCs w:val="22"/>
-        </w:rPr>
-        <w:t>X_Train</w:t>
-      </w:r>
-      <w:proofErr w:type="spellEnd"/>
-      <w:r>
-        <w:rPr>
-          <w:rFonts w:ascii="Arial" w:hAnsi="Arial" w:cs="Arial"/>
-          <w:color w:val="000000"/>
-          <w:sz w:val="22"/>
-          <w:szCs w:val="22"/>
-        </w:rPr>
-        <w:t xml:space="preserve"> and </w:t>
-      </w:r>
-      <w:proofErr w:type="spellStart"/>
-      <w:r>
-        <w:rPr>
-          <w:rFonts w:ascii="Arial" w:hAnsi="Arial" w:cs="Arial"/>
-          <w:color w:val="000000"/>
-          <w:sz w:val="22"/>
-          <w:szCs w:val="22"/>
-        </w:rPr>
-        <w:t>y_train</w:t>
-      </w:r>
-      <w:proofErr w:type="spellEnd"/>
-      <w:r>
-        <w:rPr>
-          <w:rFonts w:ascii="Arial" w:hAnsi="Arial" w:cs="Arial"/>
-          <w:color w:val="000000"/>
-          <w:sz w:val="22"/>
-          <w:szCs w:val="22"/>
-        </w:rPr>
-        <w:t xml:space="preserve"> and plotted the data and included a red line to show the line of best fit. As you can see in </w:t>
+        <w:t xml:space="preserve">After splitting the data into 80% training and 20% testing, we used Linear Regression function and fit the X_Train and y_train and plotted the data and included a red line to show the line of best fit. As you can see in </w:t>
       </w:r>
       <w:r>
         <w:rPr>
@@ -7614,7 +7410,7 @@
           </mc:Choice>
           <mc:Fallback>
             <w:pict>
-              <v:shape w14:anchorId="7AF88B4E" id="Text Box 13" o:spid="_x0000_s1034" type="#_x0000_t202" style="position:absolute;margin-left:19.75pt;margin-top:4.1pt;width:183.45pt;height:30pt;z-index:251670528;visibility:visible;mso-wrap-style:square;mso-width-percent:0;mso-height-percent:0;mso-wrap-distance-left:9pt;mso-wrap-distance-top:0;mso-wrap-distance-right:9pt;mso-wrap-distance-bottom:0;mso-position-horizontal:absolute;mso-position-horizontal-relative:text;mso-position-vertical:absolute;mso-position-vertical-relative:text;mso-width-percent:0;mso-height-percent:0;mso-width-relative:margin;mso-height-relative:margin;v-text-anchor:top" o:gfxdata="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" fillcolor="white [3201]" strokeweight=".5pt">
+              <v:shape w14:anchorId="7AF88B4E" id="Text Box 13" o:spid="_x0000_s1034" type="#_x0000_t202" style="position:absolute;margin-left:19.75pt;margin-top:4.1pt;width:183.45pt;height:30pt;z-index:251670528;visibility:visible;mso-wrap-style:square;mso-width-percent:0;mso-height-percent:0;mso-wrap-distance-left:9pt;mso-wrap-distance-top:0;mso-wrap-distance-right:9pt;mso-wrap-distance-bottom:0;mso-position-horizontal:absolute;mso-position-horizontal-relative:text;mso-position-vertical:absolute;mso-position-vertical-relative:text;mso-width-percent:0;mso-height-percent:0;mso-width-relative:margin;mso-height-relative:margin;v-text-anchor:top" o:gfxdata="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" fillcolor="white [3201]" strokeweight=".5pt">
                 <v:textbox>
                   <w:txbxContent>
                     <w:p>
@@ -7708,7 +7504,7 @@
                     </pic:cNvPicPr>
                   </pic:nvPicPr>
                   <pic:blipFill>
-                    <a:blip r:embed="rId16">
+                    <a:blip r:embed="rId17">
                       <a:extLst>
                         <a:ext uri="{28A0092B-C50C-407E-A947-70E740481C1C}">
                           <a14:useLocalDpi xmlns:a14="http://schemas.microsoft.com/office/drawing/2010/main" val="0"/>
@@ -7759,25 +7555,7 @@
           <w:szCs w:val="22"/>
         </w:rPr>
         <w:lastRenderedPageBreak/>
-        <w:t xml:space="preserve">To see if the prediction made by the model is </w:t>
-      </w:r>
-      <w:r>
-        <w:rPr>
-          <w:rFonts w:ascii="Arial" w:hAnsi="Arial" w:cs="Arial"/>
-          <w:color w:val="000000"/>
-          <w:sz w:val="22"/>
-          <w:szCs w:val="22"/>
-        </w:rPr>
-        <w:t>accurate,</w:t>
-      </w:r>
-      <w:r>
-        <w:rPr>
-          <w:rFonts w:ascii="Arial" w:hAnsi="Arial" w:cs="Arial"/>
-          <w:color w:val="000000"/>
-          <w:sz w:val="22"/>
-          <w:szCs w:val="22"/>
-        </w:rPr>
-        <w:t xml:space="preserve"> we did a side-by-side bar chart comparison of the Global Sales value near enough the same to the actual values which is a </w:t>
+        <w:t xml:space="preserve">To see if the prediction made by the model is accurate, we did a side-by-side bar chart comparison of the Global Sales value near enough the same to the actual values which is a </w:t>
       </w:r>
       <w:r>
         <w:rPr>
@@ -7954,7 +7732,7 @@
           </mc:Choice>
           <mc:Fallback>
             <w:pict>
-              <v:shape w14:anchorId="067390ED" id="Text Box 12" o:spid="_x0000_s1035" type="#_x0000_t202" style="position:absolute;margin-left:248pt;margin-top:197.05pt;width:212pt;height:30pt;z-index:251674624;visibility:visible;mso-wrap-style:square;mso-width-percent:0;mso-height-percent:0;mso-wrap-distance-left:9pt;mso-wrap-distance-top:0;mso-wrap-distance-right:9pt;mso-wrap-distance-bottom:0;mso-position-horizontal:absolute;mso-position-horizontal-relative:text;mso-position-vertical:absolute;mso-position-vertical-relative:text;mso-width-percent:0;mso-height-percent:0;mso-width-relative:margin;mso-height-relative:margin;v-text-anchor:top" o:gfxdata="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" fillcolor="white [3201]" strokeweight=".5pt">
+              <v:shape w14:anchorId="067390ED" id="Text Box 12" o:spid="_x0000_s1035" type="#_x0000_t202" style="position:absolute;margin-left:248pt;margin-top:197.05pt;width:212pt;height:30pt;z-index:251674624;visibility:visible;mso-wrap-style:square;mso-width-percent:0;mso-height-percent:0;mso-wrap-distance-left:9pt;mso-wrap-distance-top:0;mso-wrap-distance-right:9pt;mso-wrap-distance-bottom:0;mso-position-horizontal:absolute;mso-position-horizontal-relative:text;mso-position-vertical:absolute;mso-position-vertical-relative:text;mso-width-percent:0;mso-height-percent:0;mso-width-relative:margin;mso-height-relative:margin;v-text-anchor:top" o:gfxdata="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" fillcolor="white [3201]" strokeweight=".5pt">
                 <v:textbox>
                   <w:txbxContent>
                     <w:p>
@@ -8115,7 +7893,7 @@
           </mc:Choice>
           <mc:Fallback>
             <w:pict>
-              <v:shape w14:anchorId="2B1FB28A" id="Text Box 11" o:spid="_x0000_s1036" type="#_x0000_t202" style="position:absolute;margin-left:7pt;margin-top:199pt;width:129.75pt;height:30pt;z-index:251672576;visibility:visible;mso-wrap-style:square;mso-width-percent:0;mso-height-percent:0;mso-wrap-distance-left:9pt;mso-wrap-distance-top:0;mso-wrap-distance-right:9pt;mso-wrap-distance-bottom:0;mso-position-horizontal:absolute;mso-position-horizontal-relative:text;mso-position-vertical:absolute;mso-position-vertical-relative:text;mso-width-percent:0;mso-height-percent:0;mso-width-relative:margin;mso-height-relative:margin;v-text-anchor:top" o:gfxdata="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" fillcolor="white [3201]" strokeweight=".5pt">
+              <v:shape w14:anchorId="2B1FB28A" id="Text Box 11" o:spid="_x0000_s1036" type="#_x0000_t202" style="position:absolute;margin-left:7pt;margin-top:199pt;width:129.75pt;height:30pt;z-index:251672576;visibility:visible;mso-wrap-style:square;mso-width-percent:0;mso-height-percent:0;mso-wrap-distance-left:9pt;mso-wrap-distance-top:0;mso-wrap-distance-right:9pt;mso-wrap-distance-bottom:0;mso-position-horizontal:absolute;mso-position-horizontal-relative:text;mso-position-vertical:absolute;mso-position-vertical-relative:text;mso-width-percent:0;mso-height-percent:0;mso-width-relative:margin;mso-height-relative:margin;v-text-anchor:top" o:gfxdata="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" fillcolor="white [3201]" strokeweight=".5pt">
                 <v:textbox>
                   <w:txbxContent>
                     <w:p>
@@ -8193,7 +7971,7 @@
                     </pic:cNvPicPr>
                   </pic:nvPicPr>
                   <pic:blipFill>
-                    <a:blip r:embed="rId17">
+                    <a:blip r:embed="rId18">
                       <a:extLst>
                         <a:ext uri="{28A0092B-C50C-407E-A947-70E740481C1C}">
                           <a14:useLocalDpi xmlns:a14="http://schemas.microsoft.com/office/drawing/2010/main" val="0"/>
@@ -8251,7 +8029,7 @@
                     </pic:cNvPicPr>
                   </pic:nvPicPr>
                   <pic:blipFill>
-                    <a:blip r:embed="rId18">
+                    <a:blip r:embed="rId19">
                       <a:extLst>
                         <a:ext uri="{28A0092B-C50C-407E-A947-70E740481C1C}">
                           <a14:useLocalDpi xmlns:a14="http://schemas.microsoft.com/office/drawing/2010/main" val="0"/>
@@ -8413,43 +8191,7 @@
           <w:sz w:val="22"/>
           <w:szCs w:val="22"/>
         </w:rPr>
-        <w:t xml:space="preserve">For SVR, we have used “Critic Score” to represent the x-axis </w:t>
-      </w:r>
-      <w:r>
-        <w:rPr>
-          <w:rFonts w:ascii="Arial" w:hAnsi="Arial" w:cs="Arial"/>
-          <w:color w:val="000000"/>
-          <w:sz w:val="22"/>
-          <w:szCs w:val="22"/>
-        </w:rPr>
-        <w:t>and “</w:t>
-      </w:r>
-      <w:r>
-        <w:rPr>
-          <w:rFonts w:ascii="Arial" w:hAnsi="Arial" w:cs="Arial"/>
-          <w:color w:val="000000"/>
-          <w:sz w:val="22"/>
-          <w:szCs w:val="22"/>
-        </w:rPr>
-        <w:t xml:space="preserve">Global Sale” for y. We chose to use SVR over SVM because we wanted to see if there is a correlation between critic score and global sales, and if that’s the case then being able to make predictions based upon what the global sales are in relation with critic score for different games. </w:t>
-      </w:r>
-      <w:r>
-        <w:rPr>
-          <w:rFonts w:ascii="Arial" w:hAnsi="Arial" w:cs="Arial"/>
-          <w:color w:val="000000"/>
-          <w:sz w:val="22"/>
-          <w:szCs w:val="22"/>
-        </w:rPr>
-        <w:t>Usually,</w:t>
-      </w:r>
-      <w:r>
-        <w:rPr>
-          <w:rFonts w:ascii="Arial" w:hAnsi="Arial" w:cs="Arial"/>
-          <w:color w:val="000000"/>
-          <w:sz w:val="22"/>
-          <w:szCs w:val="22"/>
-        </w:rPr>
-        <w:t xml:space="preserve"> a real-world dataset contains features that vary in magnitudes, units and range, so we normalized the dataset using feature scaling before fitting SVR to the dataset.</w:t>
+        <w:t>For SVR, we have used “Critic Score” to represent the x-axis and “Global Sale” for y. We chose to use SVR over SVM because we wanted to see if there is a correlation between critic score and global sales, and if that’s the case then being able to make predictions based upon what the global sales are in relation with critic score for different games. Usually, a real-world dataset contains features that vary in magnitudes, units and range, so we normalized the dataset using feature scaling before fitting SVR to the dataset.</w:t>
       </w:r>
       <w:bookmarkEnd w:id="19"/>
       <w:r>
@@ -8540,7 +8282,7 @@
           </mc:Choice>
           <mc:Fallback>
             <w:pict>
-              <v:shape w14:anchorId="794D3273" id="Text Box 15" o:spid="_x0000_s1037" type="#_x0000_t202" style="position:absolute;margin-left:231.7pt;margin-top:12pt;width:212pt;height:174.85pt;z-index:251677696;visibility:visible;mso-wrap-style:square;mso-height-percent:0;mso-wrap-distance-left:9pt;mso-wrap-distance-top:0;mso-wrap-distance-right:9pt;mso-wrap-distance-bottom:0;mso-position-horizontal:absolute;mso-position-horizontal-relative:text;mso-position-vertical:absolute;mso-position-vertical-relative:text;mso-height-percent:0;mso-height-relative:margin;v-text-anchor:top" o:gfxdata="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" filled="f" stroked="f" strokeweight=".5pt">
+              <v:shape w14:anchorId="794D3273" id="Text Box 15" o:spid="_x0000_s1037" type="#_x0000_t202" style="position:absolute;margin-left:231.7pt;margin-top:12pt;width:212pt;height:174.85pt;z-index:251677696;visibility:visible;mso-wrap-style:square;mso-height-percent:0;mso-wrap-distance-left:9pt;mso-wrap-distance-top:0;mso-wrap-distance-right:9pt;mso-wrap-distance-bottom:0;mso-position-horizontal:absolute;mso-position-horizontal-relative:text;mso-position-vertical:absolute;mso-position-vertical-relative:text;mso-height-percent:0;mso-height-relative:margin;v-text-anchor:top" o:gfxdata="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" filled="f" stroked="f" strokeweight=".5pt">
                 <v:textbox>
                   <w:txbxContent>
                     <w:p>
@@ -8599,7 +8341,7 @@
                     </pic:cNvPicPr>
                   </pic:nvPicPr>
                   <pic:blipFill rotWithShape="1">
-                    <a:blip r:embed="rId19">
+                    <a:blip r:embed="rId20">
                       <a:extLst>
                         <a:ext uri="{28A0092B-C50C-407E-A947-70E740481C1C}">
                           <a14:useLocalDpi xmlns:a14="http://schemas.microsoft.com/office/drawing/2010/main" val="0"/>
@@ -8725,23 +8467,7 @@
                                 <w:sz w:val="18"/>
                                 <w:szCs w:val="18"/>
                               </w:rPr>
-                              <w:t xml:space="preserve"> </w:t>
-                            </w:r>
-                            <w:r>
-                              <w:rPr>
-                                <w:rFonts w:ascii="Arial" w:hAnsi="Arial" w:cs="Arial"/>
-                                <w:sz w:val="18"/>
-                                <w:szCs w:val="18"/>
-                              </w:rPr>
-                              <w:t>SVR</w:t>
-                            </w:r>
-                            <w:r>
-                              <w:rPr>
-                                <w:rFonts w:ascii="Arial" w:hAnsi="Arial" w:cs="Arial"/>
-                                <w:sz w:val="18"/>
-                                <w:szCs w:val="18"/>
-                              </w:rPr>
-                              <w:t xml:space="preserve"> Graph with data plotted and line </w:t>
+                              <w:t xml:space="preserve"> SVR Graph with data plotted and line </w:t>
                             </w:r>
                             <w:r>
                               <w:rPr>
@@ -8774,7 +8500,7 @@
           </mc:Choice>
           <mc:Fallback>
             <w:pict>
-              <v:shape w14:anchorId="08DCB17C" id="Text Box 14" o:spid="_x0000_s1038" type="#_x0000_t202" style="position:absolute;margin-left:22.65pt;margin-top:2.05pt;width:183.45pt;height:30pt;z-index:251676672;visibility:visible;mso-wrap-style:square;mso-width-percent:0;mso-height-percent:0;mso-wrap-distance-left:9pt;mso-wrap-distance-top:0;mso-wrap-distance-right:9pt;mso-wrap-distance-bottom:0;mso-position-horizontal:absolute;mso-position-horizontal-relative:text;mso-position-vertical:absolute;mso-position-vertical-relative:text;mso-width-percent:0;mso-height-percent:0;mso-width-relative:margin;mso-height-relative:margin;v-text-anchor:top" o:gfxdata="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" fillcolor="white [3201]" strokeweight=".5pt">
+              <v:shape w14:anchorId="08DCB17C" id="Text Box 14" o:spid="_x0000_s1038" type="#_x0000_t202" style="position:absolute;margin-left:22.65pt;margin-top:2.05pt;width:183.45pt;height:30pt;z-index:251676672;visibility:visible;mso-wrap-style:square;mso-width-percent:0;mso-height-percent:0;mso-wrap-distance-left:9pt;mso-wrap-distance-top:0;mso-wrap-distance-right:9pt;mso-wrap-distance-bottom:0;mso-position-horizontal:absolute;mso-position-horizontal-relative:text;mso-position-vertical:absolute;mso-position-vertical-relative:text;mso-width-percent:0;mso-height-percent:0;mso-width-relative:margin;mso-height-relative:margin;v-text-anchor:top" o:gfxdata="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" fillcolor="white [3201]" strokeweight=".5pt">
                 <v:textbox>
                   <w:txbxContent>
                     <w:p>
@@ -8882,25 +8608,7 @@
           <w:sz w:val="22"/>
           <w:szCs w:val="22"/>
         </w:rPr>
-        <w:t xml:space="preserve">The RMSE value was roughly 40% which was not really expected as we assumed that it would be at least closer to the RMSE of Linear regression in %. To make the RMSE value lower, we tried to tune the SVR regression model by selecting the best parameters. The parameters chosen were C and epsilon because we can reduce the </w:t>
-      </w:r>
-      <w:r>
-        <w:rPr>
-          <w:rFonts w:ascii="Arial" w:hAnsi="Arial" w:cs="Arial"/>
-          <w:color w:val="000000"/>
-          <w:sz w:val="22"/>
-          <w:szCs w:val="22"/>
-        </w:rPr>
-        <w:t>number</w:t>
-      </w:r>
-      <w:r>
-        <w:rPr>
-          <w:rFonts w:ascii="Arial" w:hAnsi="Arial" w:cs="Arial"/>
-          <w:color w:val="000000"/>
-          <w:sz w:val="22"/>
-          <w:szCs w:val="22"/>
-        </w:rPr>
-        <w:t xml:space="preserve"> of errors admitted to the graph to gain the desired accuracy of our model by reducing the value of epsilon. Then we set the values of C and epsilon to different numerical values to see if the RMSE value in % could be potential below what we have already which is 0.4 but unfortunately it couldn’t so we left out the parameters. </w:t>
+        <w:t xml:space="preserve">The RMSE value was roughly 40% which was not really expected as we assumed that it would be at least closer to the RMSE of Linear regression in %. To make the RMSE value lower, we tried to tune the SVR regression model by selecting the best parameters. The parameters chosen were C and epsilon because we can reduce the number of errors admitted to the graph to gain the desired accuracy of our model by reducing the value of epsilon. Then we set the values of C and epsilon to different numerical values to see if the RMSE value in % could be potential below what we have already which is 0.4 but unfortunately it couldn’t so we left out the parameters. </w:t>
       </w:r>
     </w:p>
     <w:p>
@@ -8956,9 +8664,26 @@
           <w:rFonts w:ascii="Arial" w:hAnsi="Arial" w:cs="Arial"/>
           <w:sz w:val="22"/>
           <w:szCs w:val="22"/>
-          <w:highlight w:val="yellow"/>
-        </w:rPr>
-        <w:t>- Write Stuff Here</w:t>
+        </w:rPr>
+        <w:t xml:space="preserve">With the random forest regression, we used the Critic Score and Global Sales for the X and Y axis again. We can see the line fluctuating as it goes higher up in the critic score and only spiking once it hits the peak Critic Score. We can see that the prediction (Red line) </w:t>
+      </w:r>
+      <w:proofErr w:type="gramStart"/>
+      <w:r>
+        <w:rPr>
+          <w:rFonts w:ascii="Arial" w:hAnsi="Arial" w:cs="Arial"/>
+          <w:sz w:val="22"/>
+          <w:szCs w:val="22"/>
+        </w:rPr>
+        <w:t>doesn’t</w:t>
+      </w:r>
+      <w:proofErr w:type="gramEnd"/>
+      <w:r>
+        <w:rPr>
+          <w:rFonts w:ascii="Arial" w:hAnsi="Arial" w:cs="Arial"/>
+          <w:sz w:val="22"/>
+          <w:szCs w:val="22"/>
+        </w:rPr>
+        <w:t xml:space="preserve"> follow the actual data that well. This may be due to the data not being linear for example, data with a Critic score of around 60 to 70 has higher sales than games that have above 90 critic score. As stated before, this may be due to games releasing in certain regions only but that may be the reason for the prediction line no following the data well. </w:t>
       </w:r>
     </w:p>
     <w:p>
@@ -8978,6 +8703,40 @@
           <w:szCs w:val="22"/>
         </w:rPr>
       </w:pPr>
+      <w:r>
+        <w:rPr>
+          <w:rFonts w:ascii="Arial" w:hAnsi="Arial" w:cs="Arial"/>
+          <w:sz w:val="22"/>
+          <w:szCs w:val="22"/>
+        </w:rPr>
+        <w:t xml:space="preserve">In the code we calculated the RMSE value to see </w:t>
+      </w:r>
+      <w:r>
+        <w:rPr>
+          <w:rFonts w:ascii="Arial" w:hAnsi="Arial" w:cs="Arial"/>
+          <w:sz w:val="22"/>
+          <w:szCs w:val="22"/>
+        </w:rPr>
+        <w:t xml:space="preserve">how accurate the prediction is and how well the line fits. As expected from looking at the graph, the RMSE value is </w:t>
+      </w:r>
+      <w:proofErr w:type="gramStart"/>
+      <w:r>
+        <w:rPr>
+          <w:rFonts w:ascii="Arial" w:hAnsi="Arial" w:cs="Arial"/>
+          <w:sz w:val="22"/>
+          <w:szCs w:val="22"/>
+        </w:rPr>
+        <w:t>really bad</w:t>
+      </w:r>
+      <w:proofErr w:type="gramEnd"/>
+      <w:r>
+        <w:rPr>
+          <w:rFonts w:ascii="Arial" w:hAnsi="Arial" w:cs="Arial"/>
+          <w:sz w:val="22"/>
+          <w:szCs w:val="22"/>
+        </w:rPr>
+        <w:t>. The RMSE value is around 50% of the MSE value which is higher than the criteria – 10% or lower is a reasonably good score. We then decided to change the number of trees created from the default value 100 to 2000 and the values did not change much but the processing time increase tremendously.</w:t>
+      </w:r>
     </w:p>
     <w:p>
       <w:pPr>
@@ -9070,15 +8829,7 @@
                                 <w:sz w:val="18"/>
                                 <w:szCs w:val="18"/>
                               </w:rPr>
-                              <w:t xml:space="preserve"> </w:t>
-                            </w:r>
-                            <w:r>
-                              <w:rPr>
-                                <w:rFonts w:ascii="Arial" w:hAnsi="Arial" w:cs="Arial"/>
-                                <w:sz w:val="18"/>
-                                <w:szCs w:val="18"/>
-                              </w:rPr>
-                              <w:t>RMSE Comparison of All Models: LR, SVR and RF</w:t>
+                              <w:t xml:space="preserve"> RMSE Comparison of All Models: LR, SVR and RF</w:t>
                             </w:r>
                           </w:p>
                         </w:txbxContent>
@@ -9103,7 +8854,7 @@
           </mc:Choice>
           <mc:Fallback>
             <w:pict>
-              <v:shape w14:anchorId="2BDCA5B0" id="Text Box 20" o:spid="_x0000_s1039" type="#_x0000_t202" style="position:absolute;margin-left:236.1pt;margin-top:158.05pt;width:183.45pt;height:30pt;z-index:251682816;visibility:visible;mso-wrap-style:square;mso-width-percent:0;mso-height-percent:0;mso-wrap-distance-left:9pt;mso-wrap-distance-top:0;mso-wrap-distance-right:9pt;mso-wrap-distance-bottom:0;mso-position-horizontal:absolute;mso-position-horizontal-relative:text;mso-position-vertical:absolute;mso-position-vertical-relative:text;mso-width-percent:0;mso-height-percent:0;mso-width-relative:margin;mso-height-relative:margin;v-text-anchor:top" o:gfxdata="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" fillcolor="white [3201]" strokeweight=".5pt">
+              <v:shape w14:anchorId="2BDCA5B0" id="Text Box 20" o:spid="_x0000_s1039" type="#_x0000_t202" style="position:absolute;margin-left:236.1pt;margin-top:158.05pt;width:183.45pt;height:30pt;z-index:251682816;visibility:visible;mso-wrap-style:square;mso-width-percent:0;mso-height-percent:0;mso-wrap-distance-left:9pt;mso-wrap-distance-top:0;mso-wrap-distance-right:9pt;mso-wrap-distance-bottom:0;mso-position-horizontal:absolute;mso-position-horizontal-relative:text;mso-position-vertical:absolute;mso-position-vertical-relative:text;mso-width-percent:0;mso-height-percent:0;mso-width-relative:margin;mso-height-relative:margin;v-text-anchor:top" o:gfxdata="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" fillcolor="white [3201]" strokeweight=".5pt">
                 <v:textbox>
                   <w:txbxContent>
                     <w:p>
@@ -9247,23 +8998,7 @@
                                 <w:sz w:val="18"/>
                                 <w:szCs w:val="18"/>
                               </w:rPr>
-                              <w:t xml:space="preserve"> R</w:t>
-                            </w:r>
-                            <w:r>
-                              <w:rPr>
-                                <w:rFonts w:ascii="Arial" w:hAnsi="Arial" w:cs="Arial"/>
-                                <w:sz w:val="18"/>
-                                <w:szCs w:val="18"/>
-                              </w:rPr>
-                              <w:t>F</w:t>
-                            </w:r>
-                            <w:r>
-                              <w:rPr>
-                                <w:rFonts w:ascii="Arial" w:hAnsi="Arial" w:cs="Arial"/>
-                                <w:sz w:val="18"/>
-                                <w:szCs w:val="18"/>
-                              </w:rPr>
-                              <w:t xml:space="preserve"> Graph with data plotted and line of prediction (Global Sales)</w:t>
+                              <w:t xml:space="preserve"> RF Graph with data plotted and line of prediction (Global Sales)</w:t>
                             </w:r>
                           </w:p>
                         </w:txbxContent>
@@ -9288,7 +9023,7 @@
           </mc:Choice>
           <mc:Fallback>
             <w:pict>
-              <v:shape w14:anchorId="46A03A56" id="Text Box 19" o:spid="_x0000_s1040" type="#_x0000_t202" style="position:absolute;margin-left:23.6pt;margin-top:158.2pt;width:183.45pt;height:30pt;z-index:251680768;visibility:visible;mso-wrap-style:square;mso-width-percent:0;mso-height-percent:0;mso-wrap-distance-left:9pt;mso-wrap-distance-top:0;mso-wrap-distance-right:9pt;mso-wrap-distance-bottom:0;mso-position-horizontal:absolute;mso-position-horizontal-relative:text;mso-position-vertical:absolute;mso-position-vertical-relative:text;mso-width-percent:0;mso-height-percent:0;mso-width-relative:margin;mso-height-relative:margin;v-text-anchor:top" o:gfxdata="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" fillcolor="white [3201]" strokeweight=".5pt">
+              <v:shape w14:anchorId="46A03A56" id="Text Box 19" o:spid="_x0000_s1040" type="#_x0000_t202" style="position:absolute;margin-left:23.6pt;margin-top:158.2pt;width:183.45pt;height:30pt;z-index:251680768;visibility:visible;mso-wrap-style:square;mso-width-percent:0;mso-height-percent:0;mso-wrap-distance-left:9pt;mso-wrap-distance-top:0;mso-wrap-distance-right:9pt;mso-wrap-distance-bottom:0;mso-position-horizontal:absolute;mso-position-horizontal-relative:text;mso-position-vertical:absolute;mso-position-vertical-relative:text;mso-width-percent:0;mso-height-percent:0;mso-width-relative:margin;mso-height-relative:margin;v-text-anchor:top" o:gfxdata="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" fillcolor="white [3201]" strokeweight=".5pt">
                 <v:textbox>
                   <w:txbxContent>
                     <w:p>
@@ -9390,7 +9125,7 @@
                     </pic:cNvPicPr>
                   </pic:nvPicPr>
                   <pic:blipFill>
-                    <a:blip r:embed="rId20">
+                    <a:blip r:embed="rId21">
                       <a:extLst>
                         <a:ext uri="{28A0092B-C50C-407E-A947-70E740481C1C}">
                           <a14:useLocalDpi xmlns:a14="http://schemas.microsoft.com/office/drawing/2010/main" val="0"/>
@@ -9456,7 +9191,7 @@
                     </pic:cNvPicPr>
                   </pic:nvPicPr>
                   <pic:blipFill>
-                    <a:blip r:embed="rId21">
+                    <a:blip r:embed="rId22">
                       <a:extLst>
                         <a:ext uri="{28A0092B-C50C-407E-A947-70E740481C1C}">
                           <a14:useLocalDpi xmlns:a14="http://schemas.microsoft.com/office/drawing/2010/main" val="0"/>
@@ -9603,7 +9338,14 @@
         <w:rPr>
           <w:rFonts w:ascii="Arial" w:hAnsi="Arial" w:cs="Arial"/>
         </w:rPr>
-        <w:t>We did encounter problems with missing data and figured that filling those blanks with median or mean values was not the best solution due to critic score being opinion based, so we manually filled them in for a more accurate result.</w:t>
+        <w:t xml:space="preserve">We did encounter </w:t>
+      </w:r>
+      <w:r>
+        <w:rPr>
+          <w:rFonts w:ascii="Arial" w:hAnsi="Arial" w:cs="Arial"/>
+        </w:rPr>
+        <w:lastRenderedPageBreak/>
+        <w:t>problems with missing data and figured that filling those blanks with median or mean values was not the best solution due to critic score being opinion based, so we manually filled them in for a more accurate result.</w:t>
       </w:r>
       <w:r>
         <w:rPr>
@@ -9682,7 +9424,6 @@
           <w:sz w:val="34"/>
           <w:szCs w:val="34"/>
         </w:rPr>
-        <w:lastRenderedPageBreak/>
         <w:t>REFERENCES</w:t>
       </w:r>
       <w:bookmarkEnd w:id="23"/>
@@ -9842,9 +9583,114 @@
           <w:szCs w:val="20"/>
           <w:shd w:val="clear" w:color="auto" w:fill="FFFFFF"/>
         </w:rPr>
-        <w:t xml:space="preserve">Profitable Form </w:t>
-      </w:r>
-      <w:proofErr w:type="gramStart"/>
+        <w:t>Profitable Form Of Entertainment</w:t>
+      </w:r>
+      <w:r>
+        <w:rPr>
+          <w:rFonts w:ascii="Arial" w:hAnsi="Arial" w:cs="Arial"/>
+          <w:b/>
+          <w:bCs/>
+          <w:color w:val="000000"/>
+          <w:sz w:val="20"/>
+          <w:szCs w:val="20"/>
+          <w:shd w:val="clear" w:color="auto" w:fill="FFFFFF"/>
+        </w:rPr>
+        <w:t xml:space="preserve">. [online] </w:t>
+      </w:r>
+      <w:r>
+        <w:rPr>
+          <w:rFonts w:ascii="Arial" w:hAnsi="Arial" w:cs="Arial"/>
+          <w:color w:val="000000"/>
+          <w:sz w:val="20"/>
+          <w:szCs w:val="20"/>
+          <w:shd w:val="clear" w:color="auto" w:fill="FFFFFF"/>
+        </w:rPr>
+        <w:br/>
+      </w:r>
+      <w:r>
+        <w:rPr>
+          <w:rFonts w:ascii="Arial" w:hAnsi="Arial" w:cs="Arial"/>
+          <w:color w:val="000000"/>
+          <w:sz w:val="20"/>
+          <w:szCs w:val="20"/>
+          <w:shd w:val="clear" w:color="auto" w:fill="FFFFFF"/>
+        </w:rPr>
+        <w:t xml:space="preserve">  </w:t>
+      </w:r>
+      <w:r>
+        <w:rPr>
+          <w:rFonts w:ascii="Arial" w:hAnsi="Arial" w:cs="Arial"/>
+          <w:color w:val="000000"/>
+          <w:sz w:val="20"/>
+          <w:szCs w:val="20"/>
+          <w:shd w:val="clear" w:color="auto" w:fill="FFFFFF"/>
+        </w:rPr>
+        <w:t>Available at: &lt;https://gamecrate.com/statistically-video-games-are-now-most-popular-and-</w:t>
+      </w:r>
+      <w:r>
+        <w:rPr>
+          <w:rFonts w:ascii="Arial" w:hAnsi="Arial" w:cs="Arial"/>
+          <w:color w:val="000000"/>
+          <w:sz w:val="20"/>
+          <w:szCs w:val="20"/>
+          <w:shd w:val="clear" w:color="auto" w:fill="FFFFFF"/>
+        </w:rPr>
+        <w:br/>
+        <w:t xml:space="preserve">  </w:t>
+      </w:r>
+      <w:r>
+        <w:rPr>
+          <w:rFonts w:ascii="Arial" w:hAnsi="Arial" w:cs="Arial"/>
+          <w:color w:val="000000"/>
+          <w:sz w:val="20"/>
+          <w:szCs w:val="20"/>
+          <w:shd w:val="clear" w:color="auto" w:fill="FFFFFF"/>
+        </w:rPr>
+        <w:t>profitable-form-entertainment/20087&gt; [Accessed 16 December 2020].</w:t>
+      </w:r>
+    </w:p>
+    <w:p>
+      <w:pPr>
+        <w:spacing w:after="120"/>
+        <w:ind w:left="360"/>
+        <w:rPr>
+          <w:rFonts w:ascii="Arial" w:hAnsi="Arial" w:cs="Arial"/>
+          <w:color w:val="000000"/>
+          <w:sz w:val="20"/>
+          <w:szCs w:val="20"/>
+          <w:shd w:val="clear" w:color="auto" w:fill="FFFFFF"/>
+        </w:rPr>
+      </w:pPr>
+      <w:r>
+        <w:rPr>
+          <w:rFonts w:ascii="Arial" w:hAnsi="Arial" w:cs="Arial"/>
+          <w:b/>
+          <w:bCs/>
+          <w:vertAlign w:val="superscript"/>
+        </w:rPr>
+        <w:t>2</w:t>
+      </w:r>
+      <w:r>
+        <w:rPr>
+          <w:rFonts w:ascii="Arial" w:hAnsi="Arial" w:cs="Arial"/>
+          <w:b/>
+          <w:bCs/>
+          <w:vertAlign w:val="superscript"/>
+        </w:rPr>
+        <w:t xml:space="preserve"> </w:t>
+      </w:r>
+      <w:r>
+        <w:rPr>
+          <w:rFonts w:ascii="Arial" w:hAnsi="Arial" w:cs="Arial"/>
+          <w:b/>
+          <w:bCs/>
+          <w:color w:val="000000"/>
+          <w:sz w:val="20"/>
+          <w:szCs w:val="20"/>
+          <w:shd w:val="clear" w:color="auto" w:fill="FFFFFF"/>
+        </w:rPr>
+        <w:t>Reuters. 2020. </w:t>
+      </w:r>
       <w:r>
         <w:rPr>
           <w:rFonts w:ascii="Arial" w:hAnsi="Arial" w:cs="Arial"/>
@@ -9857,9 +9703,126 @@
           <w:szCs w:val="20"/>
           <w:shd w:val="clear" w:color="auto" w:fill="FFFFFF"/>
         </w:rPr>
-        <w:t>Of</w:t>
-      </w:r>
-      <w:proofErr w:type="gramEnd"/>
+        <w:t>Report: Gaming Revenue To Top $159B In 2020</w:t>
+      </w:r>
+      <w:r>
+        <w:rPr>
+          <w:rFonts w:ascii="Arial" w:hAnsi="Arial" w:cs="Arial"/>
+          <w:b/>
+          <w:bCs/>
+          <w:color w:val="000000"/>
+          <w:sz w:val="20"/>
+          <w:szCs w:val="20"/>
+          <w:shd w:val="clear" w:color="auto" w:fill="FFFFFF"/>
+        </w:rPr>
+        <w:t>. [online]</w:t>
+      </w:r>
+      <w:r>
+        <w:rPr>
+          <w:rFonts w:ascii="Arial" w:hAnsi="Arial" w:cs="Arial"/>
+          <w:color w:val="000000"/>
+          <w:sz w:val="20"/>
+          <w:szCs w:val="20"/>
+          <w:shd w:val="clear" w:color="auto" w:fill="FFFFFF"/>
+        </w:rPr>
+        <w:t xml:space="preserve"> </w:t>
+      </w:r>
+      <w:r>
+        <w:rPr>
+          <w:rFonts w:ascii="Arial" w:hAnsi="Arial" w:cs="Arial"/>
+          <w:color w:val="000000"/>
+          <w:sz w:val="20"/>
+          <w:szCs w:val="20"/>
+          <w:shd w:val="clear" w:color="auto" w:fill="FFFFFF"/>
+        </w:rPr>
+        <w:br/>
+        <w:t xml:space="preserve">  Available at: &lt;https://uk.reuters.com/article/esports-business-gaming-revenues/</w:t>
+      </w:r>
+      <w:r>
+        <w:rPr>
+          <w:rFonts w:ascii="Arial" w:hAnsi="Arial" w:cs="Arial"/>
+          <w:color w:val="000000"/>
+          <w:sz w:val="20"/>
+          <w:szCs w:val="20"/>
+          <w:shd w:val="clear" w:color="auto" w:fill="FFFFFF"/>
+        </w:rPr>
+        <w:br/>
+        <w:t xml:space="preserve">  </w:t>
+      </w:r>
+      <w:r>
+        <w:rPr>
+          <w:rFonts w:ascii="Arial" w:hAnsi="Arial" w:cs="Arial"/>
+          <w:color w:val="000000"/>
+          <w:sz w:val="20"/>
+          <w:szCs w:val="20"/>
+          <w:shd w:val="clear" w:color="auto" w:fill="FFFFFF"/>
+        </w:rPr>
+        <w:t>report-gaming</w:t>
+      </w:r>
+      <w:r>
+        <w:rPr>
+          <w:rFonts w:ascii="Arial" w:hAnsi="Arial" w:cs="Arial"/>
+          <w:color w:val="000000"/>
+          <w:sz w:val="20"/>
+          <w:szCs w:val="20"/>
+          <w:shd w:val="clear" w:color="auto" w:fill="FFFFFF"/>
+        </w:rPr>
+        <w:t>-</w:t>
+      </w:r>
+      <w:r>
+        <w:rPr>
+          <w:rFonts w:ascii="Arial" w:hAnsi="Arial" w:cs="Arial"/>
+          <w:color w:val="000000"/>
+          <w:sz w:val="20"/>
+          <w:szCs w:val="20"/>
+          <w:shd w:val="clear" w:color="auto" w:fill="FFFFFF"/>
+        </w:rPr>
+        <w:t xml:space="preserve"> revenue</w:t>
+      </w:r>
+      <w:r>
+        <w:rPr>
+          <w:rFonts w:ascii="Arial" w:hAnsi="Arial" w:cs="Arial"/>
+          <w:color w:val="000000"/>
+          <w:sz w:val="20"/>
+          <w:szCs w:val="20"/>
+          <w:shd w:val="clear" w:color="auto" w:fill="FFFFFF"/>
+        </w:rPr>
+        <w:t>-to-top-159b-in-2020-idUSFLM8jkJMl&gt; [Accessed 16 December 2020].</w:t>
+      </w:r>
+    </w:p>
+    <w:p>
+      <w:pPr>
+        <w:spacing w:after="120"/>
+        <w:ind w:left="360"/>
+        <w:rPr>
+          <w:rFonts w:ascii="Arial" w:hAnsi="Arial" w:cs="Arial"/>
+          <w:color w:val="000000"/>
+          <w:sz w:val="20"/>
+          <w:szCs w:val="20"/>
+          <w:shd w:val="clear" w:color="auto" w:fill="FFFFFF"/>
+        </w:rPr>
+      </w:pPr>
+      <w:r>
+        <w:rPr>
+          <w:rFonts w:ascii="Arial" w:hAnsi="Arial" w:cs="Arial"/>
+          <w:b/>
+          <w:bCs/>
+          <w:vertAlign w:val="superscript"/>
+        </w:rPr>
+        <w:t xml:space="preserve">3 </w:t>
+      </w:r>
+      <w:r>
+        <w:rPr>
+          <w:rFonts w:ascii="Arial" w:hAnsi="Arial" w:cs="Arial"/>
+          <w:b/>
+          <w:bCs/>
+          <w:color w:val="000000"/>
+          <w:sz w:val="20"/>
+          <w:szCs w:val="20"/>
+          <w:shd w:val="clear" w:color="auto" w:fill="FFFFFF"/>
+        </w:rPr>
+        <w:t>Eurogamer.net. 2020. </w:t>
+      </w:r>
       <w:r>
         <w:rPr>
           <w:rFonts w:ascii="Arial" w:hAnsi="Arial" w:cs="Arial"/>
@@ -9872,7 +9835,7 @@
           <w:szCs w:val="20"/>
           <w:shd w:val="clear" w:color="auto" w:fill="FFFFFF"/>
         </w:rPr>
-        <w:t xml:space="preserve"> Entertainment</w:t>
+        <w:t>GAME Intends To Close 40 Stores In The UK</w:t>
       </w:r>
       <w:r>
         <w:rPr>
@@ -9889,6 +9852,8 @@
       <w:r>
         <w:rPr>
           <w:rFonts w:ascii="Arial" w:hAnsi="Arial" w:cs="Arial"/>
+          <w:b/>
+          <w:bCs/>
           <w:color w:val="000000"/>
           <w:sz w:val="20"/>
           <w:szCs w:val="20"/>
@@ -9914,7 +9879,7 @@
           <w:szCs w:val="20"/>
           <w:shd w:val="clear" w:color="auto" w:fill="FFFFFF"/>
         </w:rPr>
-        <w:t>Available at: &lt;https://gamecrate.com/statistically-video-games-are-now-most-popular-and-</w:t>
+        <w:t>Available at: &lt;https://www.eurogamer.net/articles/2020-01-09-game-intends-to-close-40</w:t>
       </w:r>
       <w:r>
         <w:rPr>
@@ -9935,7 +9900,7 @@
           <w:szCs w:val="20"/>
           <w:shd w:val="clear" w:color="auto" w:fill="FFFFFF"/>
         </w:rPr>
-        <w:t>profitable-form-entertainment/20087&gt; [Accessed 16 December 2020].</w:t>
+        <w:t>-stores-in-the-uk&gt; [Accessed 15 December 2020].</w:t>
       </w:r>
     </w:p>
     <w:p>
@@ -9957,16 +9922,7 @@
           <w:bCs/>
           <w:vertAlign w:val="superscript"/>
         </w:rPr>
-        <w:t>2</w:t>
-      </w:r>
-      <w:r>
-        <w:rPr>
-          <w:rFonts w:ascii="Arial" w:hAnsi="Arial" w:cs="Arial"/>
-          <w:b/>
-          <w:bCs/>
-          <w:vertAlign w:val="superscript"/>
-        </w:rPr>
-        <w:t xml:space="preserve"> </w:t>
+        <w:t xml:space="preserve">4 </w:t>
       </w:r>
       <w:r>
         <w:rPr>
@@ -9978,7 +9934,7 @@
           <w:szCs w:val="20"/>
           <w:shd w:val="clear" w:color="auto" w:fill="FFFFFF"/>
         </w:rPr>
-        <w:t>Reuters. 2020. </w:t>
+        <w:t>Eurogamer.net. 2020. </w:t>
       </w:r>
       <w:r>
         <w:rPr>
@@ -9992,9 +9948,107 @@
           <w:szCs w:val="20"/>
           <w:shd w:val="clear" w:color="auto" w:fill="FFFFFF"/>
         </w:rPr>
-        <w:t xml:space="preserve">Report: Gaming Revenue </w:t>
-      </w:r>
-      <w:proofErr w:type="gramStart"/>
+        <w:t>UK Video Game Sales Now 80% Digital</w:t>
+      </w:r>
+      <w:r>
+        <w:rPr>
+          <w:rFonts w:ascii="Arial" w:hAnsi="Arial" w:cs="Arial"/>
+          <w:b/>
+          <w:bCs/>
+          <w:color w:val="000000"/>
+          <w:sz w:val="20"/>
+          <w:szCs w:val="20"/>
+          <w:shd w:val="clear" w:color="auto" w:fill="FFFFFF"/>
+        </w:rPr>
+        <w:t>. [online]</w:t>
+      </w:r>
+      <w:r>
+        <w:rPr>
+          <w:rFonts w:ascii="Arial" w:hAnsi="Arial" w:cs="Arial"/>
+          <w:color w:val="000000"/>
+          <w:sz w:val="20"/>
+          <w:szCs w:val="20"/>
+          <w:shd w:val="clear" w:color="auto" w:fill="FFFFFF"/>
+        </w:rPr>
+        <w:t xml:space="preserve"> </w:t>
+      </w:r>
+      <w:r>
+        <w:rPr>
+          <w:rFonts w:ascii="Arial" w:hAnsi="Arial" w:cs="Arial"/>
+          <w:color w:val="000000"/>
+          <w:sz w:val="20"/>
+          <w:szCs w:val="20"/>
+          <w:shd w:val="clear" w:color="auto" w:fill="FFFFFF"/>
+        </w:rPr>
+        <w:br/>
+        <w:t xml:space="preserve">  </w:t>
+      </w:r>
+      <w:r>
+        <w:rPr>
+          <w:rFonts w:ascii="Arial" w:hAnsi="Arial" w:cs="Arial"/>
+          <w:color w:val="000000"/>
+          <w:sz w:val="20"/>
+          <w:szCs w:val="20"/>
+          <w:shd w:val="clear" w:color="auto" w:fill="FFFFFF"/>
+        </w:rPr>
+        <w:t>Available at: &lt;https://www.eurogamer.net/articles/2019-01-03-uk-video-game-sales-</w:t>
+      </w:r>
+      <w:r>
+        <w:rPr>
+          <w:rFonts w:ascii="Arial" w:hAnsi="Arial" w:cs="Arial"/>
+          <w:color w:val="000000"/>
+          <w:sz w:val="20"/>
+          <w:szCs w:val="20"/>
+          <w:shd w:val="clear" w:color="auto" w:fill="FFFFFF"/>
+        </w:rPr>
+        <w:br/>
+        <w:t xml:space="preserve">  now-80-percent-digital&gt; [Accessed 15 December 2020].</w:t>
+      </w:r>
+    </w:p>
+    <w:p>
+      <w:pPr>
+        <w:spacing w:after="120"/>
+        <w:ind w:left="320"/>
+        <w:rPr>
+          <w:rFonts w:ascii="Arial" w:hAnsi="Arial" w:cs="Arial"/>
+          <w:b/>
+          <w:bCs/>
+          <w:color w:val="000000"/>
+          <w:sz w:val="20"/>
+          <w:szCs w:val="20"/>
+          <w:shd w:val="clear" w:color="auto" w:fill="FFFFFF"/>
+        </w:rPr>
+      </w:pPr>
+      <w:r>
+        <w:rPr>
+          <w:rFonts w:ascii="Arial" w:hAnsi="Arial" w:cs="Arial"/>
+          <w:b/>
+          <w:bCs/>
+          <w:vertAlign w:val="superscript"/>
+        </w:rPr>
+        <w:t xml:space="preserve"> </w:t>
+      </w:r>
+      <w:r>
+        <w:rPr>
+          <w:rFonts w:ascii="Arial" w:hAnsi="Arial" w:cs="Arial"/>
+          <w:b/>
+          <w:bCs/>
+          <w:vertAlign w:val="superscript"/>
+        </w:rPr>
+        <w:t xml:space="preserve">5 </w:t>
+      </w:r>
+      <w:r>
+        <w:rPr>
+          <w:rFonts w:ascii="Arial" w:hAnsi="Arial" w:cs="Arial"/>
+          <w:b/>
+          <w:bCs/>
+          <w:color w:val="000000"/>
+          <w:sz w:val="20"/>
+          <w:szCs w:val="20"/>
+          <w:shd w:val="clear" w:color="auto" w:fill="FFFFFF"/>
+        </w:rPr>
+        <w:t>BBC News. 2020. </w:t>
+      </w:r>
       <w:r>
         <w:rPr>
           <w:rFonts w:ascii="Arial" w:hAnsi="Arial" w:cs="Arial"/>
@@ -10007,9 +10061,147 @@
           <w:szCs w:val="20"/>
           <w:shd w:val="clear" w:color="auto" w:fill="FFFFFF"/>
         </w:rPr>
-        <w:t>To</w:t>
-      </w:r>
-      <w:proofErr w:type="gramEnd"/>
+        <w:t>Game Group Goes Into Administration, Closing 277 Stores</w:t>
+      </w:r>
+      <w:r>
+        <w:rPr>
+          <w:rFonts w:ascii="Arial" w:hAnsi="Arial" w:cs="Arial"/>
+          <w:b/>
+          <w:bCs/>
+          <w:color w:val="000000"/>
+          <w:sz w:val="20"/>
+          <w:szCs w:val="20"/>
+          <w:shd w:val="clear" w:color="auto" w:fill="FFFFFF"/>
+        </w:rPr>
+        <w:t>. [online]</w:t>
+      </w:r>
+      <w:r>
+        <w:rPr>
+          <w:rFonts w:ascii="Arial" w:hAnsi="Arial" w:cs="Arial"/>
+          <w:b/>
+          <w:bCs/>
+          <w:color w:val="000000"/>
+          <w:sz w:val="20"/>
+          <w:szCs w:val="20"/>
+          <w:shd w:val="clear" w:color="auto" w:fill="FFFFFF"/>
+        </w:rPr>
+        <w:br/>
+        <w:t xml:space="preserve">   </w:t>
+      </w:r>
+      <w:r>
+        <w:rPr>
+          <w:rFonts w:ascii="Arial" w:hAnsi="Arial" w:cs="Arial"/>
+          <w:color w:val="000000"/>
+          <w:sz w:val="20"/>
+          <w:szCs w:val="20"/>
+          <w:shd w:val="clear" w:color="auto" w:fill="FFFFFF"/>
+        </w:rPr>
+        <w:t>Available at: &lt;https://www.bbc.co.uk/news/business-17512143&gt; [Accessed 15 December 2020].</w:t>
+      </w:r>
+    </w:p>
+    <w:p>
+      <w:pPr>
+        <w:spacing w:after="120"/>
+        <w:ind w:left="320"/>
+        <w:rPr>
+          <w:rFonts w:ascii="Arial" w:hAnsi="Arial" w:cs="Arial"/>
+          <w:color w:val="000000"/>
+          <w:sz w:val="20"/>
+          <w:szCs w:val="20"/>
+          <w:shd w:val="clear" w:color="auto" w:fill="FFFFFF"/>
+        </w:rPr>
+      </w:pPr>
+      <w:r>
+        <w:rPr>
+          <w:rFonts w:ascii="Arial" w:hAnsi="Arial" w:cs="Arial"/>
+          <w:b/>
+          <w:bCs/>
+          <w:vertAlign w:val="superscript"/>
+        </w:rPr>
+        <w:t xml:space="preserve">6 </w:t>
+      </w:r>
+      <w:r>
+        <w:rPr>
+          <w:rFonts w:ascii="Arial" w:hAnsi="Arial" w:cs="Arial"/>
+          <w:b/>
+          <w:bCs/>
+          <w:vertAlign w:val="superscript"/>
+        </w:rPr>
+        <w:t xml:space="preserve"> </w:t>
+      </w:r>
+      <w:r>
+        <w:rPr>
+          <w:rFonts w:ascii="Arial" w:hAnsi="Arial" w:cs="Arial"/>
+          <w:b/>
+          <w:bCs/>
+          <w:color w:val="000000"/>
+          <w:sz w:val="20"/>
+          <w:szCs w:val="20"/>
+          <w:shd w:val="clear" w:color="auto" w:fill="FFFFFF"/>
+        </w:rPr>
+        <w:t xml:space="preserve">Games Radar. 2020. The Recyclable PS5 Packaging Is The </w:t>
+      </w:r>
+      <w:r>
+        <w:rPr>
+          <w:rFonts w:ascii="Arial" w:hAnsi="Arial" w:cs="Arial"/>
+          <w:b/>
+          <w:bCs/>
+          <w:color w:val="000000"/>
+          <w:sz w:val="20"/>
+          <w:szCs w:val="20"/>
+          <w:shd w:val="clear" w:color="auto" w:fill="FFFFFF"/>
+        </w:rPr>
+        <w:br/>
+        <w:t xml:space="preserve">   </w:t>
+      </w:r>
+      <w:r>
+        <w:rPr>
+          <w:rFonts w:ascii="Arial" w:hAnsi="Arial" w:cs="Arial"/>
+          <w:b/>
+          <w:bCs/>
+          <w:color w:val="000000"/>
+          <w:sz w:val="20"/>
+          <w:szCs w:val="20"/>
+          <w:shd w:val="clear" w:color="auto" w:fill="FFFFFF"/>
+        </w:rPr>
+        <w:t xml:space="preserve">First Small Step </w:t>
+      </w:r>
+      <w:r>
+        <w:rPr>
+          <w:rFonts w:ascii="Arial" w:hAnsi="Arial" w:cs="Arial"/>
+          <w:b/>
+          <w:bCs/>
+          <w:color w:val="000000"/>
+          <w:sz w:val="20"/>
+          <w:szCs w:val="20"/>
+          <w:shd w:val="clear" w:color="auto" w:fill="FFFFFF"/>
+        </w:rPr>
+        <w:t>F</w:t>
+      </w:r>
+      <w:r>
+        <w:rPr>
+          <w:rFonts w:ascii="Arial" w:hAnsi="Arial" w:cs="Arial"/>
+          <w:b/>
+          <w:bCs/>
+          <w:color w:val="000000"/>
+          <w:sz w:val="20"/>
+          <w:szCs w:val="20"/>
+          <w:shd w:val="clear" w:color="auto" w:fill="FFFFFF"/>
+        </w:rPr>
+        <w:t>or</w:t>
+      </w:r>
+      <w:r>
+        <w:rPr>
+          <w:rFonts w:ascii="Arial" w:hAnsi="Arial" w:cs="Arial"/>
+          <w:b/>
+          <w:bCs/>
+          <w:color w:val="000000"/>
+          <w:sz w:val="20"/>
+          <w:szCs w:val="20"/>
+          <w:shd w:val="clear" w:color="auto" w:fill="FFFFFF"/>
+        </w:rPr>
+        <w:t xml:space="preserve"> A Console</w:t>
+      </w:r>
       <w:r>
         <w:rPr>
           <w:rFonts w:ascii="Arial" w:hAnsi="Arial" w:cs="Arial"/>
@@ -10022,125 +10214,7 @@
           <w:szCs w:val="20"/>
           <w:shd w:val="clear" w:color="auto" w:fill="FFFFFF"/>
         </w:rPr>
-        <w:t xml:space="preserve"> Top $159B In 2020</w:t>
-      </w:r>
-      <w:r>
-        <w:rPr>
-          <w:rFonts w:ascii="Arial" w:hAnsi="Arial" w:cs="Arial"/>
-          <w:b/>
-          <w:bCs/>
-          <w:color w:val="000000"/>
-          <w:sz w:val="20"/>
-          <w:szCs w:val="20"/>
-          <w:shd w:val="clear" w:color="auto" w:fill="FFFFFF"/>
-        </w:rPr>
-        <w:t>. [online]</w:t>
-      </w:r>
-      <w:r>
-        <w:rPr>
-          <w:rFonts w:ascii="Arial" w:hAnsi="Arial" w:cs="Arial"/>
-          <w:color w:val="000000"/>
-          <w:sz w:val="20"/>
-          <w:szCs w:val="20"/>
-          <w:shd w:val="clear" w:color="auto" w:fill="FFFFFF"/>
-        </w:rPr>
         <w:t xml:space="preserve"> </w:t>
-      </w:r>
-      <w:r>
-        <w:rPr>
-          <w:rFonts w:ascii="Arial" w:hAnsi="Arial" w:cs="Arial"/>
-          <w:color w:val="000000"/>
-          <w:sz w:val="20"/>
-          <w:szCs w:val="20"/>
-          <w:shd w:val="clear" w:color="auto" w:fill="FFFFFF"/>
-        </w:rPr>
-        <w:br/>
-        <w:t xml:space="preserve">  Available at: &lt;https://uk.reuters.com/article/esports-business-gaming-revenues/</w:t>
-      </w:r>
-      <w:r>
-        <w:rPr>
-          <w:rFonts w:ascii="Arial" w:hAnsi="Arial" w:cs="Arial"/>
-          <w:color w:val="000000"/>
-          <w:sz w:val="20"/>
-          <w:szCs w:val="20"/>
-          <w:shd w:val="clear" w:color="auto" w:fill="FFFFFF"/>
-        </w:rPr>
-        <w:br/>
-        <w:t xml:space="preserve">  </w:t>
-      </w:r>
-      <w:r>
-        <w:rPr>
-          <w:rFonts w:ascii="Arial" w:hAnsi="Arial" w:cs="Arial"/>
-          <w:color w:val="000000"/>
-          <w:sz w:val="20"/>
-          <w:szCs w:val="20"/>
-          <w:shd w:val="clear" w:color="auto" w:fill="FFFFFF"/>
-        </w:rPr>
-        <w:t>report-gaming</w:t>
-      </w:r>
-      <w:r>
-        <w:rPr>
-          <w:rFonts w:ascii="Arial" w:hAnsi="Arial" w:cs="Arial"/>
-          <w:color w:val="000000"/>
-          <w:sz w:val="20"/>
-          <w:szCs w:val="20"/>
-          <w:shd w:val="clear" w:color="auto" w:fill="FFFFFF"/>
-        </w:rPr>
-        <w:t>-</w:t>
-      </w:r>
-      <w:r>
-        <w:rPr>
-          <w:rFonts w:ascii="Arial" w:hAnsi="Arial" w:cs="Arial"/>
-          <w:color w:val="000000"/>
-          <w:sz w:val="20"/>
-          <w:szCs w:val="20"/>
-          <w:shd w:val="clear" w:color="auto" w:fill="FFFFFF"/>
-        </w:rPr>
-        <w:t xml:space="preserve"> revenue</w:t>
-      </w:r>
-      <w:r>
-        <w:rPr>
-          <w:rFonts w:ascii="Arial" w:hAnsi="Arial" w:cs="Arial"/>
-          <w:color w:val="000000"/>
-          <w:sz w:val="20"/>
-          <w:szCs w:val="20"/>
-          <w:shd w:val="clear" w:color="auto" w:fill="FFFFFF"/>
-        </w:rPr>
-        <w:t>-to-top-159b-in-2020-idUSFLM8jkJMl&gt; [Accessed 16 December 2020].</w:t>
-      </w:r>
-    </w:p>
-    <w:p>
-      <w:pPr>
-        <w:spacing w:after="120"/>
-        <w:ind w:left="360"/>
-        <w:rPr>
-          <w:rFonts w:ascii="Arial" w:hAnsi="Arial" w:cs="Arial"/>
-          <w:color w:val="000000"/>
-          <w:sz w:val="20"/>
-          <w:szCs w:val="20"/>
-          <w:shd w:val="clear" w:color="auto" w:fill="FFFFFF"/>
-        </w:rPr>
-      </w:pPr>
-      <w:r>
-        <w:rPr>
-          <w:rFonts w:ascii="Arial" w:hAnsi="Arial" w:cs="Arial"/>
-          <w:b/>
-          <w:bCs/>
-          <w:vertAlign w:val="superscript"/>
-        </w:rPr>
-        <w:t xml:space="preserve">3 </w:t>
-      </w:r>
-      <w:r>
-        <w:rPr>
-          <w:rFonts w:ascii="Arial" w:hAnsi="Arial" w:cs="Arial"/>
-          <w:b/>
-          <w:bCs/>
-          <w:color w:val="000000"/>
-          <w:sz w:val="20"/>
-          <w:szCs w:val="20"/>
-          <w:shd w:val="clear" w:color="auto" w:fill="FFFFFF"/>
-        </w:rPr>
-        <w:t>Eurogamer.net. 2020. </w:t>
       </w:r>
       <w:r>
         <w:rPr>
@@ -10154,9 +10228,8 @@
           <w:szCs w:val="20"/>
           <w:shd w:val="clear" w:color="auto" w:fill="FFFFFF"/>
         </w:rPr>
-        <w:t xml:space="preserve">GAME Intends </w:t>
-      </w:r>
-      <w:proofErr w:type="gramStart"/>
+        <w:t xml:space="preserve">   </w:t>
+      </w:r>
       <w:r>
         <w:rPr>
           <w:rFonts w:ascii="Arial" w:hAnsi="Arial" w:cs="Arial"/>
@@ -10169,9 +10242,8 @@
           <w:szCs w:val="20"/>
           <w:shd w:val="clear" w:color="auto" w:fill="FFFFFF"/>
         </w:rPr>
-        <w:t>To</w:t>
-      </w:r>
-      <w:proofErr w:type="gramEnd"/>
+        <w:t xml:space="preserve">Generation That Must Reckon With Gaming's </w:t>
+      </w:r>
       <w:r>
         <w:rPr>
           <w:rFonts w:ascii="Arial" w:hAnsi="Arial" w:cs="Arial"/>
@@ -10184,106 +10256,8 @@
           <w:szCs w:val="20"/>
           <w:shd w:val="clear" w:color="auto" w:fill="FFFFFF"/>
         </w:rPr>
-        <w:t xml:space="preserve"> Close 40 Stores In The UK</w:t>
-      </w:r>
-      <w:r>
-        <w:rPr>
-          <w:rFonts w:ascii="Arial" w:hAnsi="Arial" w:cs="Arial"/>
-          <w:b/>
-          <w:bCs/>
-          <w:color w:val="000000"/>
-          <w:sz w:val="20"/>
-          <w:szCs w:val="20"/>
-          <w:shd w:val="clear" w:color="auto" w:fill="FFFFFF"/>
-        </w:rPr>
-        <w:t xml:space="preserve">. [online] </w:t>
-      </w:r>
-      <w:r>
-        <w:rPr>
-          <w:rFonts w:ascii="Arial" w:hAnsi="Arial" w:cs="Arial"/>
-          <w:b/>
-          <w:bCs/>
-          <w:color w:val="000000"/>
-          <w:sz w:val="20"/>
-          <w:szCs w:val="20"/>
-          <w:shd w:val="clear" w:color="auto" w:fill="FFFFFF"/>
-        </w:rPr>
         <w:br/>
-      </w:r>
-      <w:r>
-        <w:rPr>
-          <w:rFonts w:ascii="Arial" w:hAnsi="Arial" w:cs="Arial"/>
-          <w:color w:val="000000"/>
-          <w:sz w:val="20"/>
-          <w:szCs w:val="20"/>
-          <w:shd w:val="clear" w:color="auto" w:fill="FFFFFF"/>
-        </w:rPr>
-        <w:t xml:space="preserve">  </w:t>
-      </w:r>
-      <w:r>
-        <w:rPr>
-          <w:rFonts w:ascii="Arial" w:hAnsi="Arial" w:cs="Arial"/>
-          <w:color w:val="000000"/>
-          <w:sz w:val="20"/>
-          <w:szCs w:val="20"/>
-          <w:shd w:val="clear" w:color="auto" w:fill="FFFFFF"/>
-        </w:rPr>
-        <w:t>Available at: &lt;https://www.eurogamer.net/articles/2020-01-09-game-intends-to-close-40</w:t>
-      </w:r>
-      <w:r>
-        <w:rPr>
-          <w:rFonts w:ascii="Arial" w:hAnsi="Arial" w:cs="Arial"/>
-          <w:color w:val="000000"/>
-          <w:sz w:val="20"/>
-          <w:szCs w:val="20"/>
-          <w:shd w:val="clear" w:color="auto" w:fill="FFFFFF"/>
-        </w:rPr>
-        <w:br/>
-        <w:t xml:space="preserve">  </w:t>
-      </w:r>
-      <w:r>
-        <w:rPr>
-          <w:rFonts w:ascii="Arial" w:hAnsi="Arial" w:cs="Arial"/>
-          <w:color w:val="000000"/>
-          <w:sz w:val="20"/>
-          <w:szCs w:val="20"/>
-          <w:shd w:val="clear" w:color="auto" w:fill="FFFFFF"/>
-        </w:rPr>
-        <w:t>-stores-in-the-uk&gt; [Accessed 15 December 2020].</w:t>
-      </w:r>
-    </w:p>
-    <w:p>
-      <w:pPr>
-        <w:spacing w:after="120"/>
-        <w:ind w:left="360"/>
-        <w:rPr>
-          <w:rFonts w:ascii="Arial" w:hAnsi="Arial" w:cs="Arial"/>
-          <w:color w:val="000000"/>
-          <w:sz w:val="20"/>
-          <w:szCs w:val="20"/>
-          <w:shd w:val="clear" w:color="auto" w:fill="FFFFFF"/>
-        </w:rPr>
-      </w:pPr>
-      <w:r>
-        <w:rPr>
-          <w:rFonts w:ascii="Arial" w:hAnsi="Arial" w:cs="Arial"/>
-          <w:b/>
-          <w:bCs/>
-          <w:vertAlign w:val="superscript"/>
-        </w:rPr>
-        <w:t xml:space="preserve">4 </w:t>
-      </w:r>
-      <w:r>
-        <w:rPr>
-          <w:rFonts w:ascii="Arial" w:hAnsi="Arial" w:cs="Arial"/>
-          <w:b/>
-          <w:bCs/>
-          <w:color w:val="000000"/>
-          <w:sz w:val="20"/>
-          <w:szCs w:val="20"/>
-          <w:shd w:val="clear" w:color="auto" w:fill="FFFFFF"/>
-        </w:rPr>
-        <w:t>Eurogamer.net. 2020. </w:t>
+        <w:t xml:space="preserve">   </w:t>
       </w:r>
       <w:r>
         <w:rPr>
@@ -10297,106 +10271,7 @@
           <w:szCs w:val="20"/>
           <w:shd w:val="clear" w:color="auto" w:fill="FFFFFF"/>
         </w:rPr>
-        <w:t>UK Video Game Sales Now 80% Digital</w:t>
-      </w:r>
-      <w:r>
-        <w:rPr>
-          <w:rFonts w:ascii="Arial" w:hAnsi="Arial" w:cs="Arial"/>
-          <w:b/>
-          <w:bCs/>
-          <w:color w:val="000000"/>
-          <w:sz w:val="20"/>
-          <w:szCs w:val="20"/>
-          <w:shd w:val="clear" w:color="auto" w:fill="FFFFFF"/>
-        </w:rPr>
-        <w:t>. [online]</w:t>
-      </w:r>
-      <w:r>
-        <w:rPr>
-          <w:rFonts w:ascii="Arial" w:hAnsi="Arial" w:cs="Arial"/>
-          <w:color w:val="000000"/>
-          <w:sz w:val="20"/>
-          <w:szCs w:val="20"/>
-          <w:shd w:val="clear" w:color="auto" w:fill="FFFFFF"/>
-        </w:rPr>
-        <w:t xml:space="preserve"> </w:t>
-      </w:r>
-      <w:r>
-        <w:rPr>
-          <w:rFonts w:ascii="Arial" w:hAnsi="Arial" w:cs="Arial"/>
-          <w:color w:val="000000"/>
-          <w:sz w:val="20"/>
-          <w:szCs w:val="20"/>
-          <w:shd w:val="clear" w:color="auto" w:fill="FFFFFF"/>
-        </w:rPr>
-        <w:br/>
-        <w:t xml:space="preserve">  </w:t>
-      </w:r>
-      <w:r>
-        <w:rPr>
-          <w:rFonts w:ascii="Arial" w:hAnsi="Arial" w:cs="Arial"/>
-          <w:color w:val="000000"/>
-          <w:sz w:val="20"/>
-          <w:szCs w:val="20"/>
-          <w:shd w:val="clear" w:color="auto" w:fill="FFFFFF"/>
-        </w:rPr>
-        <w:t>Available at: &lt;https://www.eurogamer.net/articles/2019-01-03-uk-video-game-sales-</w:t>
-      </w:r>
-      <w:r>
-        <w:rPr>
-          <w:rFonts w:ascii="Arial" w:hAnsi="Arial" w:cs="Arial"/>
-          <w:color w:val="000000"/>
-          <w:sz w:val="20"/>
-          <w:szCs w:val="20"/>
-          <w:shd w:val="clear" w:color="auto" w:fill="FFFFFF"/>
-        </w:rPr>
-        <w:br/>
-        <w:t xml:space="preserve">  now-80-percent-digital&gt; [Accessed 15 December 2020].</w:t>
-      </w:r>
-    </w:p>
-    <w:p>
-      <w:pPr>
-        <w:spacing w:after="120"/>
-        <w:ind w:left="320"/>
-        <w:rPr>
-          <w:rFonts w:ascii="Arial" w:hAnsi="Arial" w:cs="Arial"/>
-          <w:b/>
-          <w:bCs/>
-          <w:color w:val="000000"/>
-          <w:sz w:val="20"/>
-          <w:szCs w:val="20"/>
-          <w:shd w:val="clear" w:color="auto" w:fill="FFFFFF"/>
-        </w:rPr>
-      </w:pPr>
-      <w:r>
-        <w:rPr>
-          <w:rFonts w:ascii="Arial" w:hAnsi="Arial" w:cs="Arial"/>
-          <w:b/>
-          <w:bCs/>
-          <w:vertAlign w:val="superscript"/>
-        </w:rPr>
-        <w:t xml:space="preserve"> </w:t>
-      </w:r>
-      <w:r>
-        <w:rPr>
-          <w:rFonts w:ascii="Arial" w:hAnsi="Arial" w:cs="Arial"/>
-          <w:b/>
-          <w:bCs/>
-          <w:vertAlign w:val="superscript"/>
-        </w:rPr>
-        <w:t xml:space="preserve">5 </w:t>
-      </w:r>
-      <w:r>
-        <w:rPr>
-          <w:rFonts w:ascii="Arial" w:hAnsi="Arial" w:cs="Arial"/>
-          <w:b/>
-          <w:bCs/>
-          <w:color w:val="000000"/>
-          <w:sz w:val="20"/>
-          <w:szCs w:val="20"/>
-          <w:shd w:val="clear" w:color="auto" w:fill="FFFFFF"/>
-        </w:rPr>
-        <w:t>BBC News. 2020. </w:t>
+        <w:t xml:space="preserve">Carbon </w:t>
       </w:r>
       <w:r>
         <w:rPr>
@@ -10410,9 +10285,124 @@
           <w:szCs w:val="20"/>
           <w:shd w:val="clear" w:color="auto" w:fill="FFFFFF"/>
         </w:rPr>
-        <w:t xml:space="preserve">Game Group Goes </w:t>
-      </w:r>
-      <w:proofErr w:type="gramStart"/>
+        <w:t>Footprint</w:t>
+      </w:r>
+      <w:r>
+        <w:rPr>
+          <w:rFonts w:ascii="Arial" w:hAnsi="Arial" w:cs="Arial"/>
+          <w:b/>
+          <w:bCs/>
+          <w:color w:val="000000"/>
+          <w:sz w:val="20"/>
+          <w:szCs w:val="20"/>
+          <w:shd w:val="clear" w:color="auto" w:fill="FFFFFF"/>
+        </w:rPr>
+        <w:t xml:space="preserve">. [online] </w:t>
+      </w:r>
+      <w:r>
+        <w:rPr>
+          <w:rFonts w:ascii="Arial" w:hAnsi="Arial" w:cs="Arial"/>
+          <w:color w:val="000000"/>
+          <w:sz w:val="20"/>
+          <w:szCs w:val="20"/>
+          <w:shd w:val="clear" w:color="auto" w:fill="FFFFFF"/>
+        </w:rPr>
+        <w:br/>
+        <w:t xml:space="preserve">   </w:t>
+      </w:r>
+      <w:r>
+        <w:rPr>
+          <w:rFonts w:ascii="Arial" w:hAnsi="Arial" w:cs="Arial"/>
+          <w:color w:val="000000"/>
+          <w:sz w:val="20"/>
+          <w:szCs w:val="20"/>
+          <w:shd w:val="clear" w:color="auto" w:fill="FFFFFF"/>
+        </w:rPr>
+        <w:t>Available at: &lt;https://www.gamesradar.com/the-recyclable-ps5-packaging-is-the-</w:t>
+      </w:r>
+      <w:r>
+        <w:rPr>
+          <w:rFonts w:ascii="Arial" w:hAnsi="Arial" w:cs="Arial"/>
+          <w:color w:val="000000"/>
+          <w:sz w:val="20"/>
+          <w:szCs w:val="20"/>
+          <w:shd w:val="clear" w:color="auto" w:fill="FFFFFF"/>
+        </w:rPr>
+        <w:br/>
+        <w:t xml:space="preserve">   </w:t>
+      </w:r>
+      <w:r>
+        <w:rPr>
+          <w:rFonts w:ascii="Arial" w:hAnsi="Arial" w:cs="Arial"/>
+          <w:color w:val="000000"/>
+          <w:sz w:val="20"/>
+          <w:szCs w:val="20"/>
+          <w:shd w:val="clear" w:color="auto" w:fill="FFFFFF"/>
+        </w:rPr>
+        <w:t xml:space="preserve">first-small-step-for-a-console-generation-that-must-reckon-with-gamings-carbon-footprint/&gt; </w:t>
+      </w:r>
+      <w:r>
+        <w:rPr>
+          <w:rFonts w:ascii="Arial" w:hAnsi="Arial" w:cs="Arial"/>
+          <w:color w:val="000000"/>
+          <w:sz w:val="20"/>
+          <w:szCs w:val="20"/>
+          <w:shd w:val="clear" w:color="auto" w:fill="FFFFFF"/>
+        </w:rPr>
+        <w:br/>
+        <w:t xml:space="preserve">   </w:t>
+      </w:r>
+      <w:r>
+        <w:rPr>
+          <w:rFonts w:ascii="Arial" w:hAnsi="Arial" w:cs="Arial"/>
+          <w:color w:val="000000"/>
+          <w:sz w:val="20"/>
+          <w:szCs w:val="20"/>
+          <w:shd w:val="clear" w:color="auto" w:fill="FFFFFF"/>
+        </w:rPr>
+        <w:t>[</w:t>
+      </w:r>
+      <w:r>
+        <w:rPr>
+          <w:rFonts w:ascii="Arial" w:hAnsi="Arial" w:cs="Arial"/>
+          <w:color w:val="000000"/>
+          <w:sz w:val="20"/>
+          <w:szCs w:val="20"/>
+          <w:shd w:val="clear" w:color="auto" w:fill="FFFFFF"/>
+        </w:rPr>
+        <w:t>Accessed 15 December 2020].</w:t>
+      </w:r>
+    </w:p>
+    <w:p>
+      <w:pPr>
+        <w:spacing w:after="120"/>
+        <w:ind w:left="320"/>
+      </w:pPr>
+      <w:r>
+        <w:rPr>
+          <w:rFonts w:ascii="Arial" w:hAnsi="Arial" w:cs="Arial"/>
+          <w:b/>
+          <w:bCs/>
+          <w:color w:val="000000"/>
+          <w:sz w:val="20"/>
+          <w:szCs w:val="20"/>
+          <w:shd w:val="clear" w:color="auto" w:fill="FFFFFF"/>
+          <w:vertAlign w:val="superscript"/>
+        </w:rPr>
+        <w:t xml:space="preserve">7  </w:t>
+      </w:r>
+      <w:r>
+        <w:rPr>
+          <w:rFonts w:ascii="Arial" w:hAnsi="Arial" w:cs="Arial"/>
+          <w:b/>
+          <w:bCs/>
+          <w:color w:val="000000"/>
+          <w:sz w:val="20"/>
+          <w:szCs w:val="20"/>
+          <w:shd w:val="clear" w:color="auto" w:fill="FFFFFF"/>
+        </w:rPr>
+        <w:t xml:space="preserve">Grace-Martin, K., 2020. </w:t>
+      </w:r>
       <w:r>
         <w:rPr>
           <w:rFonts w:ascii="Arial" w:hAnsi="Arial" w:cs="Arial"/>
@@ -10425,9 +10415,8 @@
           <w:szCs w:val="20"/>
           <w:shd w:val="clear" w:color="auto" w:fill="FFFFFF"/>
         </w:rPr>
-        <w:t>Into</w:t>
-      </w:r>
-      <w:proofErr w:type="gramEnd"/>
+        <w:t xml:space="preserve">Assessing The Fit Of Regression Models - </w:t>
+      </w:r>
       <w:r>
         <w:rPr>
           <w:rFonts w:ascii="Arial" w:hAnsi="Arial" w:cs="Arial"/>
@@ -10440,146 +10429,8 @@
           <w:szCs w:val="20"/>
           <w:shd w:val="clear" w:color="auto" w:fill="FFFFFF"/>
         </w:rPr>
-        <w:t xml:space="preserve"> Administration, Closing 277 Stores</w:t>
-      </w:r>
-      <w:r>
-        <w:rPr>
-          <w:rFonts w:ascii="Arial" w:hAnsi="Arial" w:cs="Arial"/>
-          <w:b/>
-          <w:bCs/>
-          <w:color w:val="000000"/>
-          <w:sz w:val="20"/>
-          <w:szCs w:val="20"/>
-          <w:shd w:val="clear" w:color="auto" w:fill="FFFFFF"/>
-        </w:rPr>
-        <w:t>. [online]</w:t>
-      </w:r>
-      <w:r>
-        <w:rPr>
-          <w:rFonts w:ascii="Arial" w:hAnsi="Arial" w:cs="Arial"/>
-          <w:b/>
-          <w:bCs/>
-          <w:color w:val="000000"/>
-          <w:sz w:val="20"/>
-          <w:szCs w:val="20"/>
-          <w:shd w:val="clear" w:color="auto" w:fill="FFFFFF"/>
-        </w:rPr>
         <w:br/>
-        <w:t xml:space="preserve">   </w:t>
-      </w:r>
-      <w:r>
-        <w:rPr>
-          <w:rFonts w:ascii="Arial" w:hAnsi="Arial" w:cs="Arial"/>
-          <w:color w:val="000000"/>
-          <w:sz w:val="20"/>
-          <w:szCs w:val="20"/>
-          <w:shd w:val="clear" w:color="auto" w:fill="FFFFFF"/>
-        </w:rPr>
-        <w:t>Available at: &lt;https://www.bbc.co.uk/news/business-17512143&gt; [Accessed 15 December 2020].</w:t>
-      </w:r>
-    </w:p>
-    <w:p>
-      <w:pPr>
-        <w:spacing w:after="120"/>
-        <w:ind w:left="320"/>
-        <w:rPr>
-          <w:rFonts w:ascii="Arial" w:hAnsi="Arial" w:cs="Arial"/>
-          <w:color w:val="000000"/>
-          <w:sz w:val="20"/>
-          <w:szCs w:val="20"/>
-          <w:shd w:val="clear" w:color="auto" w:fill="FFFFFF"/>
-        </w:rPr>
-      </w:pPr>
-      <w:r>
-        <w:rPr>
-          <w:rFonts w:ascii="Arial" w:hAnsi="Arial" w:cs="Arial"/>
-          <w:b/>
-          <w:bCs/>
-          <w:vertAlign w:val="superscript"/>
-        </w:rPr>
-        <w:t xml:space="preserve">6 </w:t>
-      </w:r>
-      <w:r>
-        <w:rPr>
-          <w:rFonts w:ascii="Arial" w:hAnsi="Arial" w:cs="Arial"/>
-          <w:b/>
-          <w:bCs/>
-          <w:vertAlign w:val="superscript"/>
-        </w:rPr>
-        <w:t xml:space="preserve"> </w:t>
-      </w:r>
-      <w:r>
-        <w:rPr>
-          <w:rFonts w:ascii="Arial" w:hAnsi="Arial" w:cs="Arial"/>
-          <w:b/>
-          <w:bCs/>
-          <w:color w:val="000000"/>
-          <w:sz w:val="20"/>
-          <w:szCs w:val="20"/>
-          <w:shd w:val="clear" w:color="auto" w:fill="FFFFFF"/>
-        </w:rPr>
-        <w:t xml:space="preserve">Games Radar. 2020. The Recyclable PS5 Packaging Is The </w:t>
-      </w:r>
-      <w:r>
-        <w:rPr>
-          <w:rFonts w:ascii="Arial" w:hAnsi="Arial" w:cs="Arial"/>
-          <w:b/>
-          <w:bCs/>
-          <w:color w:val="000000"/>
-          <w:sz w:val="20"/>
-          <w:szCs w:val="20"/>
-          <w:shd w:val="clear" w:color="auto" w:fill="FFFFFF"/>
-        </w:rPr>
-        <w:br/>
-        <w:t xml:space="preserve">   </w:t>
-      </w:r>
-      <w:r>
-        <w:rPr>
-          <w:rFonts w:ascii="Arial" w:hAnsi="Arial" w:cs="Arial"/>
-          <w:b/>
-          <w:bCs/>
-          <w:color w:val="000000"/>
-          <w:sz w:val="20"/>
-          <w:szCs w:val="20"/>
-          <w:shd w:val="clear" w:color="auto" w:fill="FFFFFF"/>
-        </w:rPr>
-        <w:t xml:space="preserve">First Small Step </w:t>
-      </w:r>
-      <w:r>
-        <w:rPr>
-          <w:rFonts w:ascii="Arial" w:hAnsi="Arial" w:cs="Arial"/>
-          <w:b/>
-          <w:bCs/>
-          <w:color w:val="000000"/>
-          <w:sz w:val="20"/>
-          <w:szCs w:val="20"/>
-          <w:shd w:val="clear" w:color="auto" w:fill="FFFFFF"/>
-        </w:rPr>
-        <w:t>F</w:t>
-      </w:r>
-      <w:r>
-        <w:rPr>
-          <w:rFonts w:ascii="Arial" w:hAnsi="Arial" w:cs="Arial"/>
-          <w:b/>
-          <w:bCs/>
-          <w:color w:val="000000"/>
-          <w:sz w:val="20"/>
-          <w:szCs w:val="20"/>
-          <w:shd w:val="clear" w:color="auto" w:fill="FFFFFF"/>
-        </w:rPr>
-        <w:t>or</w:t>
-      </w:r>
-      <w:r>
-        <w:rPr>
-          <w:rFonts w:ascii="Arial" w:hAnsi="Arial" w:cs="Arial"/>
-          <w:b/>
-          <w:bCs/>
-          <w:color w:val="000000"/>
-          <w:sz w:val="20"/>
-          <w:szCs w:val="20"/>
-          <w:shd w:val="clear" w:color="auto" w:fill="FFFFFF"/>
-        </w:rPr>
-        <w:t xml:space="preserve"> A Console</w:t>
+        <w:t xml:space="preserve">  </w:t>
       </w:r>
       <w:r>
         <w:rPr>
@@ -10593,90 +10444,73 @@
           <w:szCs w:val="20"/>
           <w:shd w:val="clear" w:color="auto" w:fill="FFFFFF"/>
         </w:rPr>
-        <w:t xml:space="preserve"> </w:t>
+        <w:t>The Analysis Factor</w:t>
       </w:r>
       <w:r>
         <w:rPr>
           <w:rFonts w:ascii="Arial" w:hAnsi="Arial" w:cs="Arial"/>
           <w:b/>
           <w:bCs/>
-          <w:i/>
-          <w:iCs/>
           <w:color w:val="000000"/>
           <w:sz w:val="20"/>
           <w:szCs w:val="20"/>
           <w:shd w:val="clear" w:color="auto" w:fill="FFFFFF"/>
         </w:rPr>
-        <w:t xml:space="preserve">   </w:t>
+        <w:t xml:space="preserve">. </w:t>
       </w:r>
       <w:r>
         <w:rPr>
           <w:rFonts w:ascii="Arial" w:hAnsi="Arial" w:cs="Arial"/>
           <w:b/>
           <w:bCs/>
-          <w:i/>
-          <w:iCs/>
           <w:color w:val="000000"/>
           <w:sz w:val="20"/>
           <w:szCs w:val="20"/>
           <w:shd w:val="clear" w:color="auto" w:fill="FFFFFF"/>
         </w:rPr>
-        <w:t xml:space="preserve">Generation That Must Reckon With Gaming's </w:t>
+        <w:t xml:space="preserve"> </w:t>
       </w:r>
       <w:r>
         <w:rPr>
           <w:rFonts w:ascii="Arial" w:hAnsi="Arial" w:cs="Arial"/>
           <w:b/>
           <w:bCs/>
-          <w:i/>
-          <w:iCs/>
           <w:color w:val="000000"/>
           <w:sz w:val="20"/>
           <w:szCs w:val="20"/>
           <w:shd w:val="clear" w:color="auto" w:fill="FFFFFF"/>
         </w:rPr>
-        <w:br/>
-        <w:t xml:space="preserve">   </w:t>
-      </w:r>
-      <w:r>
-        <w:rPr>
-          <w:rFonts w:ascii="Arial" w:hAnsi="Arial" w:cs="Arial"/>
-          <w:b/>
-          <w:bCs/>
-          <w:i/>
-          <w:iCs/>
+        <w:t>[online] The Analysis Factor.</w:t>
+      </w:r>
+      <w:r>
+        <w:rPr>
+          <w:rFonts w:ascii="Arial" w:hAnsi="Arial" w:cs="Arial"/>
           <w:color w:val="000000"/>
           <w:sz w:val="20"/>
           <w:szCs w:val="20"/>
           <w:shd w:val="clear" w:color="auto" w:fill="FFFFFF"/>
         </w:rPr>
-        <w:t xml:space="preserve">Carbon </w:t>
-      </w:r>
-      <w:r>
-        <w:rPr>
-          <w:rFonts w:ascii="Arial" w:hAnsi="Arial" w:cs="Arial"/>
-          <w:b/>
-          <w:bCs/>
-          <w:i/>
-          <w:iCs/>
+        <w:t xml:space="preserve"> </w:t>
+      </w:r>
+      <w:r>
+        <w:rPr>
+          <w:rFonts w:ascii="Arial" w:hAnsi="Arial" w:cs="Arial"/>
           <w:color w:val="000000"/>
           <w:sz w:val="20"/>
           <w:szCs w:val="20"/>
           <w:shd w:val="clear" w:color="auto" w:fill="FFFFFF"/>
         </w:rPr>
-        <w:t>Footprint</w:t>
-      </w:r>
-      <w:r>
-        <w:rPr>
-          <w:rFonts w:ascii="Arial" w:hAnsi="Arial" w:cs="Arial"/>
-          <w:b/>
-          <w:bCs/>
+        <w:br/>
+      </w:r>
+      <w:r>
+        <w:rPr>
+          <w:rFonts w:ascii="Arial" w:hAnsi="Arial" w:cs="Arial"/>
           <w:color w:val="000000"/>
           <w:sz w:val="20"/>
           <w:szCs w:val="20"/>
           <w:shd w:val="clear" w:color="auto" w:fill="FFFFFF"/>
         </w:rPr>
-        <w:t xml:space="preserve">. [online] </w:t>
+        <w:t xml:space="preserve">  </w:t>
       </w:r>
       <w:r>
         <w:rPr>
@@ -10686,8 +10520,7 @@
           <w:szCs w:val="20"/>
           <w:shd w:val="clear" w:color="auto" w:fill="FFFFFF"/>
         </w:rPr>
-        <w:br/>
-        <w:t xml:space="preserve">   </w:t>
+        <w:t>Available at: &lt;https://www.theanalysisfactor.com/assessing-the-fit-of-regression</w:t>
       </w:r>
       <w:r>
         <w:rPr>
@@ -10697,7 +10530,7 @@
           <w:szCs w:val="20"/>
           <w:shd w:val="clear" w:color="auto" w:fill="FFFFFF"/>
         </w:rPr>
-        <w:t>Available at: &lt;https://www.gamesradar.com/the-recyclable-ps5-packaging-is-the-</w:t>
+        <w:br/>
       </w:r>
       <w:r>
         <w:rPr>
@@ -10707,271 +10540,7 @@
           <w:szCs w:val="20"/>
           <w:shd w:val="clear" w:color="auto" w:fill="FFFFFF"/>
         </w:rPr>
-        <w:br/>
-        <w:t xml:space="preserve">   </w:t>
-      </w:r>
-      <w:r>
-        <w:rPr>
-          <w:rFonts w:ascii="Arial" w:hAnsi="Arial" w:cs="Arial"/>
-          <w:color w:val="000000"/>
-          <w:sz w:val="20"/>
-          <w:szCs w:val="20"/>
-          <w:shd w:val="clear" w:color="auto" w:fill="FFFFFF"/>
-        </w:rPr>
-        <w:t xml:space="preserve">first-small-step-for-a-console-generation-that-must-reckon-with-gamings-carbon-footprint/&gt; </w:t>
-      </w:r>
-      <w:r>
-        <w:rPr>
-          <w:rFonts w:ascii="Arial" w:hAnsi="Arial" w:cs="Arial"/>
-          <w:color w:val="000000"/>
-          <w:sz w:val="20"/>
-          <w:szCs w:val="20"/>
-          <w:shd w:val="clear" w:color="auto" w:fill="FFFFFF"/>
-        </w:rPr>
-        <w:br/>
-        <w:t xml:space="preserve">   </w:t>
-      </w:r>
-      <w:r>
-        <w:rPr>
-          <w:rFonts w:ascii="Arial" w:hAnsi="Arial" w:cs="Arial"/>
-          <w:color w:val="000000"/>
-          <w:sz w:val="20"/>
-          <w:szCs w:val="20"/>
-          <w:shd w:val="clear" w:color="auto" w:fill="FFFFFF"/>
-        </w:rPr>
-        <w:t>[</w:t>
-      </w:r>
-      <w:r>
-        <w:rPr>
-          <w:rFonts w:ascii="Arial" w:hAnsi="Arial" w:cs="Arial"/>
-          <w:color w:val="000000"/>
-          <w:sz w:val="20"/>
-          <w:szCs w:val="20"/>
-          <w:shd w:val="clear" w:color="auto" w:fill="FFFFFF"/>
-        </w:rPr>
-        <w:t>Accessed 15 December 2020].</w:t>
-      </w:r>
-    </w:p>
-    <w:p>
-      <w:pPr>
-        <w:spacing w:after="120"/>
-        <w:ind w:left="320"/>
-      </w:pPr>
-      <w:r>
-        <w:rPr>
-          <w:rFonts w:ascii="Arial" w:hAnsi="Arial" w:cs="Arial"/>
-          <w:b/>
-          <w:bCs/>
-          <w:color w:val="000000"/>
-          <w:sz w:val="20"/>
-          <w:szCs w:val="20"/>
-          <w:shd w:val="clear" w:color="auto" w:fill="FFFFFF"/>
-          <w:vertAlign w:val="superscript"/>
-        </w:rPr>
-        <w:t xml:space="preserve">7  </w:t>
-      </w:r>
-      <w:r>
-        <w:rPr>
-          <w:rFonts w:ascii="Arial" w:hAnsi="Arial" w:cs="Arial"/>
-          <w:b/>
-          <w:bCs/>
-          <w:color w:val="000000"/>
-          <w:sz w:val="20"/>
-          <w:szCs w:val="20"/>
-          <w:shd w:val="clear" w:color="auto" w:fill="FFFFFF"/>
-        </w:rPr>
-        <w:t xml:space="preserve">Grace-Martin, K., 2020. </w:t>
-      </w:r>
-      <w:r>
-        <w:rPr>
-          <w:rFonts w:ascii="Arial" w:hAnsi="Arial" w:cs="Arial"/>
-          <w:b/>
-          <w:bCs/>
-          <w:i/>
-          <w:iCs/>
-          <w:color w:val="000000"/>
-          <w:sz w:val="20"/>
-          <w:szCs w:val="20"/>
-          <w:shd w:val="clear" w:color="auto" w:fill="FFFFFF"/>
-        </w:rPr>
-        <w:t xml:space="preserve">Assessing </w:t>
-      </w:r>
-      <w:proofErr w:type="gramStart"/>
-      <w:r>
-        <w:rPr>
-          <w:rFonts w:ascii="Arial" w:hAnsi="Arial" w:cs="Arial"/>
-          <w:b/>
-          <w:bCs/>
-          <w:i/>
-          <w:iCs/>
-          <w:color w:val="000000"/>
-          <w:sz w:val="20"/>
-          <w:szCs w:val="20"/>
-          <w:shd w:val="clear" w:color="auto" w:fill="FFFFFF"/>
-        </w:rPr>
-        <w:t>The</w:t>
-      </w:r>
-      <w:proofErr w:type="gramEnd"/>
-      <w:r>
-        <w:rPr>
-          <w:rFonts w:ascii="Arial" w:hAnsi="Arial" w:cs="Arial"/>
-          <w:b/>
-          <w:bCs/>
-          <w:i/>
-          <w:iCs/>
-          <w:color w:val="000000"/>
-          <w:sz w:val="20"/>
-          <w:szCs w:val="20"/>
-          <w:shd w:val="clear" w:color="auto" w:fill="FFFFFF"/>
-        </w:rPr>
-        <w:t xml:space="preserve"> Fit Of Regression Models - </w:t>
-      </w:r>
-      <w:r>
-        <w:rPr>
-          <w:rFonts w:ascii="Arial" w:hAnsi="Arial" w:cs="Arial"/>
-          <w:b/>
-          <w:bCs/>
-          <w:i/>
-          <w:iCs/>
-          <w:color w:val="000000"/>
-          <w:sz w:val="20"/>
-          <w:szCs w:val="20"/>
-          <w:shd w:val="clear" w:color="auto" w:fill="FFFFFF"/>
-        </w:rPr>
-        <w:br/>
-        <w:t xml:space="preserve">  </w:t>
-      </w:r>
-      <w:r>
-        <w:rPr>
-          <w:rFonts w:ascii="Arial" w:hAnsi="Arial" w:cs="Arial"/>
-          <w:b/>
-          <w:bCs/>
-          <w:i/>
-          <w:iCs/>
-          <w:color w:val="000000"/>
-          <w:sz w:val="20"/>
-          <w:szCs w:val="20"/>
-          <w:shd w:val="clear" w:color="auto" w:fill="FFFFFF"/>
-        </w:rPr>
-        <w:t>The Analysis Factor</w:t>
-      </w:r>
-      <w:r>
-        <w:rPr>
-          <w:rFonts w:ascii="Arial" w:hAnsi="Arial" w:cs="Arial"/>
-          <w:b/>
-          <w:bCs/>
-          <w:color w:val="000000"/>
-          <w:sz w:val="20"/>
-          <w:szCs w:val="20"/>
-          <w:shd w:val="clear" w:color="auto" w:fill="FFFFFF"/>
-        </w:rPr>
-        <w:t xml:space="preserve">. </w:t>
-      </w:r>
-      <w:r>
-        <w:rPr>
-          <w:rFonts w:ascii="Arial" w:hAnsi="Arial" w:cs="Arial"/>
-          <w:b/>
-          <w:bCs/>
-          <w:color w:val="000000"/>
-          <w:sz w:val="20"/>
-          <w:szCs w:val="20"/>
-          <w:shd w:val="clear" w:color="auto" w:fill="FFFFFF"/>
-        </w:rPr>
-        <w:t xml:space="preserve"> </w:t>
-      </w:r>
-      <w:r>
-        <w:rPr>
-          <w:rFonts w:ascii="Arial" w:hAnsi="Arial" w:cs="Arial"/>
-          <w:b/>
-          <w:bCs/>
-          <w:color w:val="000000"/>
-          <w:sz w:val="20"/>
-          <w:szCs w:val="20"/>
-          <w:shd w:val="clear" w:color="auto" w:fill="FFFFFF"/>
-        </w:rPr>
-        <w:t>[online] The Analysis Factor.</w:t>
-      </w:r>
-      <w:r>
-        <w:rPr>
-          <w:rFonts w:ascii="Arial" w:hAnsi="Arial" w:cs="Arial"/>
-          <w:color w:val="000000"/>
-          <w:sz w:val="20"/>
-          <w:szCs w:val="20"/>
-          <w:shd w:val="clear" w:color="auto" w:fill="FFFFFF"/>
-        </w:rPr>
-        <w:t xml:space="preserve"> </w:t>
-      </w:r>
-      <w:r>
-        <w:rPr>
-          <w:rFonts w:ascii="Arial" w:hAnsi="Arial" w:cs="Arial"/>
-          <w:color w:val="000000"/>
-          <w:sz w:val="20"/>
-          <w:szCs w:val="20"/>
-          <w:shd w:val="clear" w:color="auto" w:fill="FFFFFF"/>
-        </w:rPr>
-        <w:br/>
-      </w:r>
-      <w:r>
-        <w:rPr>
-          <w:rFonts w:ascii="Arial" w:hAnsi="Arial" w:cs="Arial"/>
-          <w:color w:val="000000"/>
-          <w:sz w:val="20"/>
-          <w:szCs w:val="20"/>
-          <w:shd w:val="clear" w:color="auto" w:fill="FFFFFF"/>
-        </w:rPr>
-        <w:t xml:space="preserve">  </w:t>
-      </w:r>
-      <w:r>
-        <w:rPr>
-          <w:rFonts w:ascii="Arial" w:hAnsi="Arial" w:cs="Arial"/>
-          <w:color w:val="000000"/>
-          <w:sz w:val="20"/>
-          <w:szCs w:val="20"/>
-          <w:shd w:val="clear" w:color="auto" w:fill="FFFFFF"/>
-        </w:rPr>
-        <w:t>Available at: &lt;https://www.theanalysisfactor.com/assessing-the-fit-of-regression</w:t>
-      </w:r>
-      <w:r>
-        <w:rPr>
-          <w:rFonts w:ascii="Arial" w:hAnsi="Arial" w:cs="Arial"/>
-          <w:color w:val="000000"/>
-          <w:sz w:val="20"/>
-          <w:szCs w:val="20"/>
-          <w:shd w:val="clear" w:color="auto" w:fill="FFFFFF"/>
-        </w:rPr>
-        <w:br/>
-      </w:r>
-      <w:r>
-        <w:rPr>
-          <w:rFonts w:ascii="Arial" w:hAnsi="Arial" w:cs="Arial"/>
-          <w:color w:val="000000"/>
-          <w:sz w:val="20"/>
-          <w:szCs w:val="20"/>
-          <w:shd w:val="clear" w:color="auto" w:fill="FFFFFF"/>
-        </w:rPr>
-        <w:t>models/</w:t>
-      </w:r>
-      <w:proofErr w:type="gramStart"/>
-      <w:r>
-        <w:rPr>
-          <w:rFonts w:ascii="Arial" w:hAnsi="Arial" w:cs="Arial"/>
-          <w:color w:val="000000"/>
-          <w:sz w:val="20"/>
-          <w:szCs w:val="20"/>
-          <w:shd w:val="clear" w:color="auto" w:fill="FFFFFF"/>
-        </w:rPr>
-        <w:t>#:~</w:t>
-      </w:r>
-      <w:proofErr w:type="gramEnd"/>
-      <w:r>
-        <w:rPr>
-          <w:rFonts w:ascii="Arial" w:hAnsi="Arial" w:cs="Arial"/>
-          <w:color w:val="000000"/>
-          <w:sz w:val="20"/>
-          <w:szCs w:val="20"/>
-          <w:shd w:val="clear" w:color="auto" w:fill="FFFFFF"/>
-        </w:rPr>
-        <w:t>:text=Whereas%20R%2Dsquared%20is%20a,an%20absolute%20measure%20of%20fit.&amp;text=Lower%20values%20of%20RMSE%20indicate,of%20the%20model%20is%20prediction.&gt; [Accessed 22 December 2020].</w:t>
+        <w:t>models/#:~:text=Whereas%20R%2Dsquared%20is%20a,an%20absolute%20measure%20of%20fit.&amp;text=Lower%20values%20of%20RMSE%20indicate,of%20the%20model%20is%20prediction.&gt; [Accessed 22 December 2020].</w:t>
       </w:r>
     </w:p>
     <w:p>
@@ -11069,6 +10638,11 @@
         <w:docPartUnique/>
       </w:docPartObj>
     </w:sdtPr>
+    <w:sdtEndPr>
+      <w:rPr>
+        <w:rStyle w:val="PageNumber"/>
+      </w:rPr>
+    </w:sdtEndPr>
     <w:sdtContent>
       <w:p>
         <w:pPr>
@@ -11121,6 +10695,11 @@
         <w:docPartUnique/>
       </w:docPartObj>
     </w:sdtPr>
+    <w:sdtEndPr>
+      <w:rPr>
+        <w:rStyle w:val="PageNumber"/>
+      </w:rPr>
+    </w:sdtEndPr>
     <w:sdtContent>
       <w:p>
         <w:pPr>

</xml_diff>

<commit_message>
Added conclusion section SUBHEADING *STILL NEEDS TO BE WRITTEN*
</commit_message>
<xml_diff>
--- a/AI_Final_CW_KSM.docx
+++ b/AI_Final_CW_KSM.docx
@@ -2836,6 +2836,17 @@
           <w:szCs w:val="34"/>
         </w:rPr>
         <w:lastRenderedPageBreak/>
+        <w:t xml:space="preserve">     </w:t>
+      </w:r>
+      <w:r>
+        <w:rPr>
+          <w:rFonts w:ascii="Arial" w:eastAsia="Times New Roman" w:hAnsi="Arial" w:cs="Arial"/>
+          <w:b/>
+          <w:bCs/>
+          <w:color w:val="000000" w:themeColor="text1"/>
+          <w:sz w:val="34"/>
+          <w:szCs w:val="34"/>
+        </w:rPr>
         <w:t>INTRODUCTION</w:t>
       </w:r>
       <w:bookmarkEnd w:id="0"/>
@@ -4740,6 +4751,17 @@
           <w:szCs w:val="34"/>
         </w:rPr>
         <w:lastRenderedPageBreak/>
+        <w:t xml:space="preserve">     </w:t>
+      </w:r>
+      <w:r>
+        <w:rPr>
+          <w:rFonts w:ascii="Arial" w:eastAsia="Times New Roman" w:hAnsi="Arial" w:cs="Arial"/>
+          <w:b/>
+          <w:bCs/>
+          <w:color w:val="000000" w:themeColor="text1"/>
+          <w:sz w:val="34"/>
+          <w:szCs w:val="34"/>
+        </w:rPr>
         <w:t>REGRESSION</w:t>
       </w:r>
       <w:bookmarkEnd w:id="3"/>
@@ -4782,6 +4804,17 @@
         </w:rPr>
       </w:pPr>
       <w:bookmarkStart w:id="4" w:name="_Toc59572628"/>
+      <w:r>
+        <w:rPr>
+          <w:rFonts w:ascii="Arial" w:eastAsia="Times New Roman" w:hAnsi="Arial" w:cs="Arial"/>
+          <w:b/>
+          <w:bCs/>
+          <w:color w:val="000000" w:themeColor="text1"/>
+          <w:sz w:val="34"/>
+          <w:szCs w:val="34"/>
+        </w:rPr>
+        <w:t xml:space="preserve">     </w:t>
+      </w:r>
       <w:r>
         <w:rPr>
           <w:rFonts w:ascii="Arial" w:eastAsia="Times New Roman" w:hAnsi="Arial" w:cs="Arial"/>
@@ -4943,6 +4976,17 @@
         </w:rPr>
       </w:pPr>
       <w:bookmarkStart w:id="5" w:name="_Toc59572629"/>
+      <w:r>
+        <w:rPr>
+          <w:rFonts w:ascii="Arial" w:eastAsia="Times New Roman" w:hAnsi="Arial" w:cs="Arial"/>
+          <w:b/>
+          <w:bCs/>
+          <w:color w:val="000000" w:themeColor="text1"/>
+          <w:sz w:val="34"/>
+          <w:szCs w:val="34"/>
+        </w:rPr>
+        <w:t xml:space="preserve">     </w:t>
+      </w:r>
       <w:r>
         <w:rPr>
           <w:rFonts w:ascii="Arial" w:eastAsia="Times New Roman" w:hAnsi="Arial" w:cs="Arial"/>
@@ -6440,6 +6484,17 @@
           <w:sz w:val="34"/>
           <w:szCs w:val="34"/>
         </w:rPr>
+        <w:t xml:space="preserve">     </w:t>
+      </w:r>
+      <w:r>
+        <w:rPr>
+          <w:rFonts w:ascii="Arial" w:eastAsia="Times New Roman" w:hAnsi="Arial" w:cs="Arial"/>
+          <w:b/>
+          <w:bCs/>
+          <w:color w:val="000000" w:themeColor="text1"/>
+          <w:sz w:val="34"/>
+          <w:szCs w:val="34"/>
+        </w:rPr>
         <w:t>MODELS USED</w:t>
       </w:r>
       <w:bookmarkEnd w:id="7"/>
@@ -6897,6 +6952,17 @@
           <w:szCs w:val="34"/>
         </w:rPr>
         <w:lastRenderedPageBreak/>
+        <w:t xml:space="preserve">     </w:t>
+      </w:r>
+      <w:r>
+        <w:rPr>
+          <w:rFonts w:ascii="Arial" w:eastAsia="Times New Roman" w:hAnsi="Arial" w:cs="Arial"/>
+          <w:b/>
+          <w:bCs/>
+          <w:color w:val="000000" w:themeColor="text1"/>
+          <w:sz w:val="34"/>
+          <w:szCs w:val="34"/>
+        </w:rPr>
         <w:t>INPUT VARIABLES ENCODED</w:t>
       </w:r>
       <w:bookmarkEnd w:id="11"/>
@@ -7014,7 +7080,85 @@
           <w:sz w:val="22"/>
           <w:szCs w:val="22"/>
         </w:rPr>
-        <w:t>‘sklearn. model_selection import train_test_split’</w:t>
+        <w:t>‘</w:t>
+      </w:r>
+      <w:proofErr w:type="spellStart"/>
+      <w:r>
+        <w:rPr>
+          <w:rFonts w:ascii="ArialMT" w:hAnsi="ArialMT"/>
+          <w:b/>
+          <w:bCs/>
+          <w:i/>
+          <w:iCs/>
+          <w:sz w:val="22"/>
+          <w:szCs w:val="22"/>
+        </w:rPr>
+        <w:t>sklearn</w:t>
+      </w:r>
+      <w:proofErr w:type="spellEnd"/>
+      <w:r>
+        <w:rPr>
+          <w:rFonts w:ascii="ArialMT" w:hAnsi="ArialMT"/>
+          <w:b/>
+          <w:bCs/>
+          <w:i/>
+          <w:iCs/>
+          <w:sz w:val="22"/>
+          <w:szCs w:val="22"/>
+        </w:rPr>
+        <w:t xml:space="preserve">. </w:t>
+      </w:r>
+      <w:proofErr w:type="spellStart"/>
+      <w:r>
+        <w:rPr>
+          <w:rFonts w:ascii="ArialMT" w:hAnsi="ArialMT"/>
+          <w:b/>
+          <w:bCs/>
+          <w:i/>
+          <w:iCs/>
+          <w:sz w:val="22"/>
+          <w:szCs w:val="22"/>
+        </w:rPr>
+        <w:t>model_selection</w:t>
+      </w:r>
+      <w:proofErr w:type="spellEnd"/>
+      <w:r>
+        <w:rPr>
+          <w:rFonts w:ascii="ArialMT" w:hAnsi="ArialMT"/>
+          <w:b/>
+          <w:bCs/>
+          <w:i/>
+          <w:iCs/>
+          <w:sz w:val="22"/>
+          <w:szCs w:val="22"/>
+        </w:rPr>
+        <w:t xml:space="preserve"> import </w:t>
+      </w:r>
+      <w:proofErr w:type="spellStart"/>
+      <w:r>
+        <w:rPr>
+          <w:rFonts w:ascii="ArialMT" w:hAnsi="ArialMT"/>
+          <w:b/>
+          <w:bCs/>
+          <w:i/>
+          <w:iCs/>
+          <w:sz w:val="22"/>
+          <w:szCs w:val="22"/>
+        </w:rPr>
+        <w:t>train_test_split</w:t>
+      </w:r>
+      <w:proofErr w:type="spellEnd"/>
+      <w:r>
+        <w:rPr>
+          <w:rFonts w:ascii="ArialMT" w:hAnsi="ArialMT"/>
+          <w:b/>
+          <w:bCs/>
+          <w:i/>
+          <w:iCs/>
+          <w:sz w:val="22"/>
+          <w:szCs w:val="22"/>
+        </w:rPr>
+        <w:t>’</w:t>
       </w:r>
       <w:r>
         <w:rPr>
@@ -7119,6 +7263,17 @@
           <w:sz w:val="34"/>
           <w:szCs w:val="34"/>
         </w:rPr>
+        <w:t xml:space="preserve">     </w:t>
+      </w:r>
+      <w:r>
+        <w:rPr>
+          <w:rFonts w:ascii="Arial" w:eastAsia="Times New Roman" w:hAnsi="Arial" w:cs="Arial"/>
+          <w:b/>
+          <w:bCs/>
+          <w:color w:val="000000" w:themeColor="text1"/>
+          <w:sz w:val="34"/>
+          <w:szCs w:val="34"/>
+        </w:rPr>
         <w:t>ACCURACY EVALUATION CRITERIA</w:t>
       </w:r>
       <w:bookmarkEnd w:id="12"/>
@@ -7136,7 +7291,27 @@
           <w:sz w:val="22"/>
           <w:szCs w:val="22"/>
         </w:rPr>
-        <w:t>Each model will be evaluated using the RMSE value. For a model to be accurate and strong at predicting future data, we say that the RMSE value should be roughly 10% or less than the MSE value. For us to calculate these values we import the sklearn metrics library to use algorithms that calculate the MSE and RMSE. 1 of the reasons why we use RMSE over MSE value is due to it being an absolute measure of fit. This then gives us an idea of errors in actual sales. This is backed up by a report about Assessing the fit of regression model which states that “</w:t>
+        <w:t xml:space="preserve">Each model will be evaluated using the RMSE value. For a model to be accurate and strong at predicting future data, we say that the RMSE value should be roughly 10% or less than the MSE value. For us to calculate these values we import the </w:t>
+      </w:r>
+      <w:proofErr w:type="spellStart"/>
+      <w:r>
+        <w:rPr>
+          <w:rFonts w:ascii="Arial" w:hAnsi="Arial" w:cs="Arial"/>
+          <w:color w:val="000000"/>
+          <w:sz w:val="22"/>
+          <w:szCs w:val="22"/>
+        </w:rPr>
+        <w:t>sklearn</w:t>
+      </w:r>
+      <w:proofErr w:type="spellEnd"/>
+      <w:r>
+        <w:rPr>
+          <w:rFonts w:ascii="Arial" w:hAnsi="Arial" w:cs="Arial"/>
+          <w:color w:val="000000"/>
+          <w:sz w:val="22"/>
+          <w:szCs w:val="22"/>
+        </w:rPr>
+        <w:t xml:space="preserve"> metrics library to use algorithms that calculate the MSE and RMSE. 1 of the reasons why we use RMSE over MSE value is due to it being an absolute measure of fit. This then gives us an idea of errors in actual sales. This is backed up by a report about Assessing the fit of regression model which states that “</w:t>
       </w:r>
       <w:r>
         <w:rPr>
@@ -7182,6 +7357,17 @@
           <w:sz w:val="34"/>
           <w:szCs w:val="34"/>
         </w:rPr>
+        <w:t xml:space="preserve">     </w:t>
+      </w:r>
+      <w:r>
+        <w:rPr>
+          <w:rFonts w:ascii="Arial" w:eastAsia="Times New Roman" w:hAnsi="Arial" w:cs="Arial"/>
+          <w:b/>
+          <w:bCs/>
+          <w:color w:val="000000" w:themeColor="text1"/>
+          <w:sz w:val="34"/>
+          <w:szCs w:val="34"/>
+        </w:rPr>
         <w:t>RESULTS</w:t>
       </w:r>
       <w:bookmarkEnd w:id="14"/>
@@ -7239,7 +7425,47 @@
           <w:sz w:val="22"/>
           <w:szCs w:val="22"/>
         </w:rPr>
-        <w:t xml:space="preserve">After splitting the data into 80% training and 20% testing, we used Linear Regression function and fit the X_Train and y_train and plotted the data and included a red line to show the line of best fit. As you can see in </w:t>
+        <w:t xml:space="preserve">After splitting the data into 80% training and 20% testing, we used Linear Regression function and fit the </w:t>
+      </w:r>
+      <w:proofErr w:type="spellStart"/>
+      <w:r>
+        <w:rPr>
+          <w:rFonts w:ascii="Arial" w:hAnsi="Arial" w:cs="Arial"/>
+          <w:color w:val="000000"/>
+          <w:sz w:val="22"/>
+          <w:szCs w:val="22"/>
+        </w:rPr>
+        <w:t>X_Train</w:t>
+      </w:r>
+      <w:proofErr w:type="spellEnd"/>
+      <w:r>
+        <w:rPr>
+          <w:rFonts w:ascii="Arial" w:hAnsi="Arial" w:cs="Arial"/>
+          <w:color w:val="000000"/>
+          <w:sz w:val="22"/>
+          <w:szCs w:val="22"/>
+        </w:rPr>
+        <w:t xml:space="preserve"> and </w:t>
+      </w:r>
+      <w:proofErr w:type="spellStart"/>
+      <w:r>
+        <w:rPr>
+          <w:rFonts w:ascii="Arial" w:hAnsi="Arial" w:cs="Arial"/>
+          <w:color w:val="000000"/>
+          <w:sz w:val="22"/>
+          <w:szCs w:val="22"/>
+        </w:rPr>
+        <w:t>y_train</w:t>
+      </w:r>
+      <w:proofErr w:type="spellEnd"/>
+      <w:r>
+        <w:rPr>
+          <w:rFonts w:ascii="Arial" w:hAnsi="Arial" w:cs="Arial"/>
+          <w:color w:val="000000"/>
+          <w:sz w:val="22"/>
+          <w:szCs w:val="22"/>
+        </w:rPr>
+        <w:t xml:space="preserve"> and plotted the data and included a red line to show the line of best fit. As you can see in </w:t>
       </w:r>
       <w:r>
         <w:rPr>
@@ -7295,16 +7521,16 @@
         <mc:AlternateContent>
           <mc:Choice Requires="wps">
             <w:drawing>
-              <wp:anchor distT="0" distB="0" distL="114300" distR="114300" simplePos="0" relativeHeight="251670528" behindDoc="0" locked="0" layoutInCell="1" allowOverlap="1" wp14:anchorId="7AF88B4E" wp14:editId="51833849">
+              <wp:anchor distT="0" distB="0" distL="114300" distR="114300" simplePos="0" relativeHeight="251670528" behindDoc="0" locked="0" layoutInCell="1" allowOverlap="1" wp14:anchorId="7AF88B4E" wp14:editId="7415E074">
                 <wp:simplePos x="0" y="0"/>
                 <wp:positionH relativeFrom="column">
-                  <wp:posOffset>250520</wp:posOffset>
+                  <wp:posOffset>297815</wp:posOffset>
                 </wp:positionH>
                 <wp:positionV relativeFrom="paragraph">
-                  <wp:posOffset>51913</wp:posOffset>
+                  <wp:posOffset>99060</wp:posOffset>
                 </wp:positionV>
                 <wp:extent cx="2329841" cy="381000"/>
-                <wp:effectExtent l="0" t="0" r="6985" b="12700"/>
+                <wp:effectExtent l="0" t="0" r="13335" b="19050"/>
                 <wp:wrapNone/>
                 <wp:docPr id="13" name="Text Box 13"/>
                 <wp:cNvGraphicFramePr/>
@@ -7410,7 +7636,11 @@
           </mc:Choice>
           <mc:Fallback>
             <w:pict>
-              <v:shape w14:anchorId="7AF88B4E" id="Text Box 13" o:spid="_x0000_s1034" type="#_x0000_t202" style="position:absolute;margin-left:19.75pt;margin-top:4.1pt;width:183.45pt;height:30pt;z-index:251670528;visibility:visible;mso-wrap-style:square;mso-width-percent:0;mso-height-percent:0;mso-wrap-distance-left:9pt;mso-wrap-distance-top:0;mso-wrap-distance-right:9pt;mso-wrap-distance-bottom:0;mso-position-horizontal:absolute;mso-position-horizontal-relative:text;mso-position-vertical:absolute;mso-position-vertical-relative:text;mso-width-percent:0;mso-height-percent:0;mso-width-relative:margin;mso-height-relative:margin;v-text-anchor:top" o:gfxdata="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" fillcolor="white [3201]" strokeweight=".5pt">
+              <v:shapetype w14:anchorId="7AF88B4E" id="_x0000_t202" coordsize="21600,21600" o:spt="202" path="m,l,21600r21600,l21600,xe">
+                <v:stroke joinstyle="miter"/>
+                <v:path gradientshapeok="t" o:connecttype="rect"/>
+              </v:shapetype>
+              <v:shape id="Text Box 13" o:spid="_x0000_s1034" type="#_x0000_t202" style="position:absolute;margin-left:23.45pt;margin-top:7.8pt;width:183.45pt;height:30pt;z-index:251670528;visibility:visible;mso-wrap-style:square;mso-width-percent:0;mso-height-percent:0;mso-wrap-distance-left:9pt;mso-wrap-distance-top:0;mso-wrap-distance-right:9pt;mso-wrap-distance-bottom:0;mso-position-horizontal:absolute;mso-position-horizontal-relative:text;mso-position-vertical:absolute;mso-position-vertical-relative:text;mso-width-percent:0;mso-height-percent:0;mso-width-relative:margin;mso-height-relative:margin;v-text-anchor:top" o:gfxdata="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" fillcolor="white [3201]" strokeweight=".5pt">
                 <v:textbox>
                   <w:txbxContent>
                     <w:p>
@@ -7487,9 +7717,9 @@
           <w:bdr w:val="none" w:sz="0" w:space="0" w:color="auto" w:frame="1"/>
         </w:rPr>
         <w:drawing>
-          <wp:inline distT="0" distB="0" distL="0" distR="0" wp14:anchorId="7EEA494E" wp14:editId="2805E66B">
-            <wp:extent cx="4119300" cy="1821600"/>
-            <wp:effectExtent l="12700" t="12700" r="8255" b="7620"/>
+          <wp:inline distT="0" distB="0" distL="0" distR="0" wp14:anchorId="7EEA494E" wp14:editId="7A559E16">
+            <wp:extent cx="4102100" cy="1813994"/>
+            <wp:effectExtent l="19050" t="19050" r="12700" b="15240"/>
             <wp:docPr id="10" name="Picture 10" descr="Chart, scatter chart&#10;&#10;Description automatically generated"/>
             <wp:cNvGraphicFramePr>
               <a:graphicFrameLocks xmlns:a="http://schemas.openxmlformats.org/drawingml/2006/main" noChangeAspect="1"/>
@@ -7519,7 +7749,7 @@
                   <pic:spPr bwMode="auto">
                     <a:xfrm>
                       <a:off x="0" y="0"/>
-                      <a:ext cx="4119300" cy="1821600"/>
+                      <a:ext cx="4106061" cy="1815745"/>
                     </a:xfrm>
                     <a:prstGeom prst="rect">
                       <a:avLst/>
@@ -8259,7 +8489,25 @@
                                 <w:sz w:val="22"/>
                                 <w:szCs w:val="22"/>
                               </w:rPr>
-                              <w:t>From looking at this graph, you can see there is a cluster of points when critic score and global sales are low but as critic score increases, global sale increases showing a positive correlation. To create the hyperplane, first trained the dataset 80% training and 20% testing using a radial basis function kernel which will help to produce a smooth surface from the large data points therefore creating a more realistic and accurate prediction.</w:t>
+                              <w:t>From looking at this graph</w:t>
+                            </w:r>
+                            <w:r>
+                              <w:rPr>
+                                <w:rFonts w:ascii="Arial" w:hAnsi="Arial" w:cs="Arial"/>
+                                <w:color w:val="000000"/>
+                                <w:sz w:val="22"/>
+                                <w:szCs w:val="22"/>
+                              </w:rPr>
+                              <w:t xml:space="preserve"> (Fig 7)</w:t>
+                            </w:r>
+                            <w:r>
+                              <w:rPr>
+                                <w:rFonts w:ascii="Arial" w:hAnsi="Arial" w:cs="Arial"/>
+                                <w:color w:val="000000"/>
+                                <w:sz w:val="22"/>
+                                <w:szCs w:val="22"/>
+                              </w:rPr>
+                              <w:t>, you can see there is a cluster of points when critic score and global sales are low but as critic score increases, global sale increases showing a positive correlation. To create the hyperplane, first trained the dataset 80% training and 20% testing using a radial basis function kernel which will help to produce a smooth surface from the large data points therefore creating a more realistic and accurate prediction.</w:t>
                             </w:r>
                           </w:p>
                           <w:p/>
@@ -8282,7 +8530,7 @@
           </mc:Choice>
           <mc:Fallback>
             <w:pict>
-              <v:shape w14:anchorId="794D3273" id="Text Box 15" o:spid="_x0000_s1037" type="#_x0000_t202" style="position:absolute;margin-left:231.7pt;margin-top:12pt;width:212pt;height:174.85pt;z-index:251677696;visibility:visible;mso-wrap-style:square;mso-height-percent:0;mso-wrap-distance-left:9pt;mso-wrap-distance-top:0;mso-wrap-distance-right:9pt;mso-wrap-distance-bottom:0;mso-position-horizontal:absolute;mso-position-horizontal-relative:text;mso-position-vertical:absolute;mso-position-vertical-relative:text;mso-height-percent:0;mso-height-relative:margin;v-text-anchor:top" o:gfxdata="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" filled="f" stroked="f" strokeweight=".5pt">
+              <v:shape w14:anchorId="794D3273" id="Text Box 15" o:spid="_x0000_s1037" type="#_x0000_t202" style="position:absolute;margin-left:231.7pt;margin-top:12pt;width:212pt;height:174.85pt;z-index:251677696;visibility:visible;mso-wrap-style:square;mso-height-percent:0;mso-wrap-distance-left:9pt;mso-wrap-distance-top:0;mso-wrap-distance-right:9pt;mso-wrap-distance-bottom:0;mso-position-horizontal:absolute;mso-position-horizontal-relative:text;mso-position-vertical:absolute;mso-position-vertical-relative:text;mso-height-percent:0;mso-height-relative:margin;v-text-anchor:top" o:gfxdata="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" filled="f" stroked="f" strokeweight=".5pt">
                 <v:textbox>
                   <w:txbxContent>
                     <w:p>
@@ -8296,7 +8544,25 @@
                           <w:sz w:val="22"/>
                           <w:szCs w:val="22"/>
                         </w:rPr>
-                        <w:t>From looking at this graph, you can see there is a cluster of points when critic score and global sales are low but as critic score increases, global sale increases showing a positive correlation. To create the hyperplane, first trained the dataset 80% training and 20% testing using a radial basis function kernel which will help to produce a smooth surface from the large data points therefore creating a more realistic and accurate prediction.</w:t>
+                        <w:t>From looking at this graph</w:t>
+                      </w:r>
+                      <w:r>
+                        <w:rPr>
+                          <w:rFonts w:ascii="Arial" w:hAnsi="Arial" w:cs="Arial"/>
+                          <w:color w:val="000000"/>
+                          <w:sz w:val="22"/>
+                          <w:szCs w:val="22"/>
+                        </w:rPr>
+                        <w:t xml:space="preserve"> (Fig 7)</w:t>
+                      </w:r>
+                      <w:r>
+                        <w:rPr>
+                          <w:rFonts w:ascii="Arial" w:hAnsi="Arial" w:cs="Arial"/>
+                          <w:color w:val="000000"/>
+                          <w:sz w:val="22"/>
+                          <w:szCs w:val="22"/>
+                        </w:rPr>
+                        <w:t>, you can see there is a cluster of points when critic score and global sales are low but as critic score increases, global sale increases showing a positive correlation. To create the hyperplane, first trained the dataset 80% training and 20% testing using a radial basis function kernel which will help to produce a smooth surface from the large data points therefore creating a more realistic and accurate prediction.</w:t>
                       </w:r>
                     </w:p>
                     <w:p/>
@@ -8608,15 +8874,28 @@
           <w:sz w:val="22"/>
           <w:szCs w:val="22"/>
         </w:rPr>
-        <w:t xml:space="preserve">The RMSE value was roughly 40% which was not really expected as we assumed that it would be at least closer to the RMSE of Linear regression in %. To make the RMSE value lower, we tried to tune the SVR regression model by selecting the best parameters. The parameters chosen were C and epsilon because we can reduce the number of errors admitted to the graph to gain the desired accuracy of our model by reducing the value of epsilon. Then we set the values of C and epsilon to different numerical values to see if the RMSE value in % could be potential below what we have already which is 0.4 but unfortunately it couldn’t so we left out the parameters. </w:t>
-      </w:r>
-    </w:p>
-    <w:p>
-      <w:pPr>
-        <w:rPr>
-          <w:rFonts w:ascii="Arial" w:hAnsi="Arial" w:cs="Arial"/>
-        </w:rPr>
-      </w:pPr>
+        <w:t xml:space="preserve">The RMSE value was roughly 40% which was not really expected as we assumed that it would be at least closer to the RMSE of Linear regression in %. To make the RMSE value lower, we tried to tune the SVR regression model by selecting the best parameters. The parameters chosen were C and epsilon because we can reduce the number of errors admitted to the graph to gain the desired accuracy of our model by reducing the value of epsilon. Then we set the values of C and epsilon to different numerical values to see if the RMSE value in % could be potential below what we have already which is 0.4 but unfortunately it </w:t>
+      </w:r>
+      <w:proofErr w:type="gramStart"/>
+      <w:r>
+        <w:rPr>
+          <w:rFonts w:ascii="Arial" w:hAnsi="Arial" w:cs="Arial"/>
+          <w:color w:val="000000"/>
+          <w:sz w:val="22"/>
+          <w:szCs w:val="22"/>
+        </w:rPr>
+        <w:t>couldn’t</w:t>
+      </w:r>
+      <w:proofErr w:type="gramEnd"/>
+      <w:r>
+        <w:rPr>
+          <w:rFonts w:ascii="Arial" w:hAnsi="Arial" w:cs="Arial"/>
+          <w:color w:val="000000"/>
+          <w:sz w:val="22"/>
+          <w:szCs w:val="22"/>
+        </w:rPr>
+        <w:t xml:space="preserve"> so we left out the parameters. </w:t>
+      </w:r>
     </w:p>
     <w:p>
       <w:pPr>
@@ -8665,18 +8944,32 @@
           <w:sz w:val="22"/>
           <w:szCs w:val="22"/>
         </w:rPr>
-        <w:t xml:space="preserve">With the random forest regression, we used the Critic Score and Global Sales for the X and Y axis again. We can see the line fluctuating as it goes higher up in the critic score and only spiking once it hits the peak Critic Score. We can see that the prediction (Red line) </w:t>
-      </w:r>
-      <w:proofErr w:type="gramStart"/>
-      <w:r>
-        <w:rPr>
-          <w:rFonts w:ascii="Arial" w:hAnsi="Arial" w:cs="Arial"/>
-          <w:sz w:val="22"/>
-          <w:szCs w:val="22"/>
-        </w:rPr>
-        <w:t>doesn’t</w:t>
-      </w:r>
-      <w:proofErr w:type="gramEnd"/>
+        <w:t>With the random forest regression, we used the Critic Score and Global Sales for the X and Y axis again. We can see the line fluctuating as it goes higher up in the critic score and only spiking once it hits the peak Critic Score</w:t>
+      </w:r>
+      <w:r>
+        <w:rPr>
+          <w:rFonts w:ascii="Arial" w:hAnsi="Arial" w:cs="Arial"/>
+          <w:sz w:val="22"/>
+          <w:szCs w:val="22"/>
+        </w:rPr>
+        <w:t xml:space="preserve"> (see Fig 8)</w:t>
+      </w:r>
+      <w:r>
+        <w:rPr>
+          <w:rFonts w:ascii="Arial" w:hAnsi="Arial" w:cs="Arial"/>
+          <w:sz w:val="22"/>
+          <w:szCs w:val="22"/>
+        </w:rPr>
+        <w:t xml:space="preserve">. We can see that the prediction (Red line) </w:t>
+      </w:r>
+      <w:r>
+        <w:rPr>
+          <w:rFonts w:ascii="Arial" w:hAnsi="Arial" w:cs="Arial"/>
+          <w:sz w:val="22"/>
+          <w:szCs w:val="22"/>
+        </w:rPr>
+        <w:t>does not</w:t>
+      </w:r>
       <w:r>
         <w:rPr>
           <w:rFonts w:ascii="Arial" w:hAnsi="Arial" w:cs="Arial"/>
@@ -8717,7 +9010,63 @@
           <w:sz w:val="22"/>
           <w:szCs w:val="22"/>
         </w:rPr>
-        <w:t xml:space="preserve">how accurate the prediction is and how well the line fits. As expected from looking at the graph, the RMSE value is </w:t>
+        <w:t xml:space="preserve">how accurate the prediction is and how well the line fits. As expected from looking at the graph, the RMSE value </w:t>
+      </w:r>
+      <w:r>
+        <w:rPr>
+          <w:rFonts w:ascii="Arial" w:hAnsi="Arial" w:cs="Arial"/>
+          <w:sz w:val="22"/>
+          <w:szCs w:val="22"/>
+        </w:rPr>
+        <w:t>produced is quite bad</w:t>
+      </w:r>
+      <w:r>
+        <w:rPr>
+          <w:rFonts w:ascii="Arial" w:hAnsi="Arial" w:cs="Arial"/>
+          <w:sz w:val="22"/>
+          <w:szCs w:val="22"/>
+        </w:rPr>
+        <w:t xml:space="preserve">. The RMSE value is around 50% of the MSE value which </w:t>
+      </w:r>
+      <w:r>
+        <w:rPr>
+          <w:rFonts w:ascii="Arial" w:hAnsi="Arial" w:cs="Arial"/>
+          <w:sz w:val="22"/>
+          <w:szCs w:val="22"/>
+        </w:rPr>
+        <w:t>does not fit our</w:t>
+      </w:r>
+      <w:r>
+        <w:rPr>
+          <w:rFonts w:ascii="Arial" w:hAnsi="Arial" w:cs="Arial"/>
+          <w:sz w:val="22"/>
+          <w:szCs w:val="22"/>
+        </w:rPr>
+        <w:t xml:space="preserve"> criteria</w:t>
+      </w:r>
+      <w:r>
+        <w:rPr>
+          <w:rFonts w:ascii="Arial" w:hAnsi="Arial" w:cs="Arial"/>
+          <w:sz w:val="22"/>
+          <w:szCs w:val="22"/>
+        </w:rPr>
+        <w:t xml:space="preserve"> by a long way</w:t>
+      </w:r>
+      <w:r>
+        <w:rPr>
+          <w:rFonts w:ascii="Arial" w:hAnsi="Arial" w:cs="Arial"/>
+          <w:sz w:val="22"/>
+          <w:szCs w:val="22"/>
+        </w:rPr>
+        <w:t xml:space="preserve"> – 10% or lower is a reasonably good score. We then decided to change the number of trees created from the default value 100 to 2000</w:t>
+      </w:r>
+      <w:r>
+        <w:rPr>
+          <w:rFonts w:ascii="Arial" w:hAnsi="Arial" w:cs="Arial"/>
+          <w:sz w:val="22"/>
+          <w:szCs w:val="22"/>
+        </w:rPr>
+        <w:t xml:space="preserve"> as </w:t>
       </w:r>
       <w:proofErr w:type="gramStart"/>
       <w:r>
@@ -8726,7 +9075,7 @@
           <w:sz w:val="22"/>
           <w:szCs w:val="22"/>
         </w:rPr>
-        <w:t>really bad</w:t>
+        <w:t>that’s</w:t>
       </w:r>
       <w:proofErr w:type="gramEnd"/>
       <w:r>
@@ -8735,7 +9084,15 @@
           <w:sz w:val="22"/>
           <w:szCs w:val="22"/>
         </w:rPr>
-        <w:t>. The RMSE value is around 50% of the MSE value which is higher than the criteria – 10% or lower is a reasonably good score. We then decided to change the number of trees created from the default value 100 to 2000 and the values did not change much but the processing time increase tremendously.</w:t>
+        <w:t xml:space="preserve"> said to increase accuracy</w:t>
+      </w:r>
+      <w:r>
+        <w:rPr>
+          <w:rFonts w:ascii="Arial" w:hAnsi="Arial" w:cs="Arial"/>
+          <w:sz w:val="22"/>
+          <w:szCs w:val="22"/>
+        </w:rPr>
+        <w:t xml:space="preserve"> and the values did not change much but the processing time increase tremendously.</w:t>
       </w:r>
     </w:p>
     <w:p>
@@ -9256,7 +9613,25 @@
           <w:sz w:val="22"/>
           <w:szCs w:val="22"/>
         </w:rPr>
-        <w:t>Compiling all the RMSE scores for each model into 1 bar graph, we can see that LR has the lowest RMSE % value with the RMSE value being 0.04% of the MSE value meaning that the predictive accuracy and strength is the best out of the 3 models used. SVR is placed 2nd and RF placed last. Despite them placing 2nd and 3rd, those models are still not considered “accurate” as the RMSE value is more than 10% of the MSE value which is considered not a good score.</w:t>
+        <w:t>Compiling all the RMSE scores for each model into 1 bar graph</w:t>
+      </w:r>
+      <w:r>
+        <w:rPr>
+          <w:rFonts w:ascii="Arial" w:hAnsi="Arial" w:cs="Arial"/>
+          <w:color w:val="000000"/>
+          <w:sz w:val="22"/>
+          <w:szCs w:val="22"/>
+        </w:rPr>
+        <w:t xml:space="preserve"> (Fig 9)</w:t>
+      </w:r>
+      <w:r>
+        <w:rPr>
+          <w:rFonts w:ascii="Arial" w:hAnsi="Arial" w:cs="Arial"/>
+          <w:color w:val="000000"/>
+          <w:sz w:val="22"/>
+          <w:szCs w:val="22"/>
+        </w:rPr>
+        <w:t>, we can see that LR has the lowest RMSE % value with the RMSE value being 0.04% of the MSE value meaning that the predictive accuracy and strength is the best out of the 3 models used. SVR is placed 2nd and RF placed last. Despite them placing 2nd and 3rd, those models are still not considered “accurate” as the RMSE value is more than 10% of the MSE value which is considered not a good score.</w:t>
       </w:r>
     </w:p>
     <w:p>
@@ -9288,6 +9663,17 @@
           <w:sz w:val="34"/>
           <w:szCs w:val="34"/>
         </w:rPr>
+        <w:t xml:space="preserve">     </w:t>
+      </w:r>
+      <w:r>
+        <w:rPr>
+          <w:rFonts w:ascii="Arial" w:eastAsia="Times New Roman" w:hAnsi="Arial" w:cs="Arial"/>
+          <w:b/>
+          <w:bCs/>
+          <w:color w:val="000000" w:themeColor="text1"/>
+          <w:sz w:val="34"/>
+          <w:szCs w:val="34"/>
+        </w:rPr>
         <w:t>ENCOUNTERED DATASET PROBLEMS</w:t>
       </w:r>
       <w:bookmarkEnd w:id="22"/>
@@ -9369,24 +9755,34 @@
     </w:p>
     <w:p>
       <w:pPr>
-        <w:rPr>
-          <w:rFonts w:ascii="Arial" w:hAnsi="Arial" w:cs="Arial"/>
-        </w:rPr>
-      </w:pPr>
-    </w:p>
-    <w:p>
-      <w:pPr>
-        <w:rPr>
-          <w:rFonts w:ascii="Arial" w:hAnsi="Arial" w:cs="Arial"/>
-        </w:rPr>
-      </w:pPr>
-    </w:p>
-    <w:p>
-      <w:pPr>
-        <w:rPr>
-          <w:rFonts w:ascii="Arial" w:hAnsi="Arial" w:cs="Arial"/>
-        </w:rPr>
-      </w:pPr>
+        <w:pStyle w:val="Heading1"/>
+        <w:numPr>
+          <w:ilvl w:val="0"/>
+          <w:numId w:val="5"/>
+        </w:numPr>
+        <w:pBdr>
+          <w:bottom w:val="single" w:sz="6" w:space="1" w:color="auto"/>
+        </w:pBdr>
+        <w:rPr>
+          <w:rFonts w:ascii="Arial" w:eastAsia="Times New Roman" w:hAnsi="Arial" w:cs="Arial"/>
+          <w:b/>
+          <w:bCs/>
+          <w:color w:val="000000" w:themeColor="text1"/>
+          <w:sz w:val="34"/>
+          <w:szCs w:val="34"/>
+        </w:rPr>
+      </w:pPr>
+      <w:r>
+        <w:rPr>
+          <w:rFonts w:ascii="Arial" w:eastAsia="Times New Roman" w:hAnsi="Arial" w:cs="Arial"/>
+          <w:b/>
+          <w:bCs/>
+          <w:color w:val="000000" w:themeColor="text1"/>
+          <w:sz w:val="34"/>
+          <w:szCs w:val="34"/>
+        </w:rPr>
+        <w:t>CONCLUSION</w:t>
+      </w:r>
     </w:p>
     <w:p>
       <w:pPr>
@@ -12441,6 +12837,127 @@
       </w:rPr>
     </w:lvl>
   </w:abstractNum>
+  <w:abstractNum w:abstractNumId="14" w15:restartNumberingAfterBreak="0">
+    <w:nsid w:val="7FFC334A"/>
+    <w:multiLevelType w:val="multilevel"/>
+    <w:tmpl w:val="69E4E624"/>
+    <w:lvl w:ilvl="0">
+      <w:start w:val="5"/>
+      <w:numFmt w:val="decimal"/>
+      <w:lvlText w:val="%1."/>
+      <w:lvlJc w:val="left"/>
+      <w:pPr>
+        <w:ind w:left="720" w:hanging="360"/>
+      </w:pPr>
+      <w:rPr>
+        <w:rFonts w:hint="default"/>
+      </w:rPr>
+    </w:lvl>
+    <w:lvl w:ilvl="1">
+      <w:start w:val="2"/>
+      <w:numFmt w:val="decimal"/>
+      <w:isLgl/>
+      <w:lvlText w:val="%1.%2"/>
+      <w:lvlJc w:val="left"/>
+      <w:pPr>
+        <w:ind w:left="1080" w:hanging="720"/>
+      </w:pPr>
+      <w:rPr>
+        <w:rFonts w:hint="default"/>
+      </w:rPr>
+    </w:lvl>
+    <w:lvl w:ilvl="2">
+      <w:start w:val="1"/>
+      <w:numFmt w:val="decimal"/>
+      <w:isLgl/>
+      <w:lvlText w:val="%1.%2.%3"/>
+      <w:lvlJc w:val="left"/>
+      <w:pPr>
+        <w:ind w:left="1080" w:hanging="720"/>
+      </w:pPr>
+      <w:rPr>
+        <w:rFonts w:hint="default"/>
+      </w:rPr>
+    </w:lvl>
+    <w:lvl w:ilvl="3">
+      <w:start w:val="1"/>
+      <w:numFmt w:val="decimal"/>
+      <w:isLgl/>
+      <w:lvlText w:val="%1.%2.%3.%4"/>
+      <w:lvlJc w:val="left"/>
+      <w:pPr>
+        <w:ind w:left="1440" w:hanging="1080"/>
+      </w:pPr>
+      <w:rPr>
+        <w:rFonts w:hint="default"/>
+      </w:rPr>
+    </w:lvl>
+    <w:lvl w:ilvl="4">
+      <w:start w:val="1"/>
+      <w:numFmt w:val="decimal"/>
+      <w:isLgl/>
+      <w:lvlText w:val="%1.%2.%3.%4.%5"/>
+      <w:lvlJc w:val="left"/>
+      <w:pPr>
+        <w:ind w:left="1800" w:hanging="1440"/>
+      </w:pPr>
+      <w:rPr>
+        <w:rFonts w:hint="default"/>
+      </w:rPr>
+    </w:lvl>
+    <w:lvl w:ilvl="5">
+      <w:start w:val="1"/>
+      <w:numFmt w:val="decimal"/>
+      <w:isLgl/>
+      <w:lvlText w:val="%1.%2.%3.%4.%5.%6"/>
+      <w:lvlJc w:val="left"/>
+      <w:pPr>
+        <w:ind w:left="1800" w:hanging="1440"/>
+      </w:pPr>
+      <w:rPr>
+        <w:rFonts w:hint="default"/>
+      </w:rPr>
+    </w:lvl>
+    <w:lvl w:ilvl="6">
+      <w:start w:val="1"/>
+      <w:numFmt w:val="decimal"/>
+      <w:isLgl/>
+      <w:lvlText w:val="%1.%2.%3.%4.%5.%6.%7"/>
+      <w:lvlJc w:val="left"/>
+      <w:pPr>
+        <w:ind w:left="2160" w:hanging="1800"/>
+      </w:pPr>
+      <w:rPr>
+        <w:rFonts w:hint="default"/>
+      </w:rPr>
+    </w:lvl>
+    <w:lvl w:ilvl="7">
+      <w:start w:val="1"/>
+      <w:numFmt w:val="decimal"/>
+      <w:isLgl/>
+      <w:lvlText w:val="%1.%2.%3.%4.%5.%6.%7.%8"/>
+      <w:lvlJc w:val="left"/>
+      <w:pPr>
+        <w:ind w:left="2160" w:hanging="1800"/>
+      </w:pPr>
+      <w:rPr>
+        <w:rFonts w:hint="default"/>
+      </w:rPr>
+    </w:lvl>
+    <w:lvl w:ilvl="8">
+      <w:start w:val="1"/>
+      <w:numFmt w:val="decimal"/>
+      <w:isLgl/>
+      <w:lvlText w:val="%1.%2.%3.%4.%5.%6.%7.%8.%9"/>
+      <w:lvlJc w:val="left"/>
+      <w:pPr>
+        <w:ind w:left="2520" w:hanging="2160"/>
+      </w:pPr>
+      <w:rPr>
+        <w:rFonts w:hint="default"/>
+      </w:rPr>
+    </w:lvl>
+  </w:abstractNum>
   <w:num w:numId="1">
     <w:abstractNumId w:val="12"/>
   </w:num>
@@ -12482,6 +12999,9 @@
   </w:num>
   <w:num w:numId="14">
     <w:abstractNumId w:val="8"/>
+  </w:num>
+  <w:num w:numId="15">
+    <w:abstractNumId w:val="14"/>
   </w:num>
 </w:numbering>
 </file>

</xml_diff>